<commit_message>
Finalización de creacion de documento Word, implementacion de middleware para formulario, actualizacion de base de datos.
</commit_message>
<xml_diff>
--- a/public/templates/formulario.docx
+++ b/public/templates/formulario.docx
@@ -70,7 +70,21 @@
                       <w:rFonts w:ascii="Arial" w:hAnsi="Arial" w:cs="Arial"/>
                       <w:b/>
                     </w:rPr>
-                    <w:t>${foto}</w:t>
+                    <w:t>${foto</w:t>
+                  </w:r>
+                  <w:r>
+                    <w:rPr>
+                      <w:rFonts w:ascii="Arial" w:hAnsi="Arial" w:cs="Arial"/>
+                      <w:b/>
+                    </w:rPr>
+                    <w:t>:3.67 cm:3.08cm</w:t>
+                  </w:r>
+                  <w:r>
+                    <w:rPr>
+                      <w:rFonts w:ascii="Arial" w:hAnsi="Arial" w:cs="Arial"/>
+                      <w:b/>
+                    </w:rPr>
+                    <w:t>}</w:t>
                   </w:r>
                 </w:p>
               </w:txbxContent>
@@ -335,12 +349,29 @@
           </w:p>
           <w:p>
             <w:pPr>
-              <w:rPr>
-                <w:rFonts w:ascii="Arial" w:hAnsi="Arial" w:cs="Arial"/>
-                <w:sz w:val="20"/>
-                <w:szCs w:val="20"/>
-              </w:rPr>
-            </w:pPr>
+              <w:jc w:val="center"/>
+              <w:rPr>
+                <w:rFonts w:ascii="Arial" w:hAnsi="Arial" w:cs="Arial"/>
+                <w:sz w:val="20"/>
+                <w:szCs w:val="20"/>
+              </w:rPr>
+            </w:pPr>
+            <w:r>
+              <w:rPr>
+                <w:rFonts w:ascii="Arial" w:hAnsi="Arial" w:cs="Arial"/>
+                <w:sz w:val="20"/>
+                <w:szCs w:val="20"/>
+              </w:rPr>
+              <w:t xml:space="preserve">${municipio_residencia}, ${departamento_residencia} </w:t>
+            </w:r>
+            <w:r>
+              <w:rPr>
+                <w:rFonts w:ascii="Arial" w:hAnsi="Arial" w:cs="Arial"/>
+                <w:sz w:val="20"/>
+                <w:szCs w:val="20"/>
+              </w:rPr>
+              <w:t>${fecha_presentacion}</w:t>
+            </w:r>
           </w:p>
           <w:p>
             <w:pPr>
@@ -1048,15 +1079,39 @@
                 <w:sz w:val="20"/>
                 <w:szCs w:val="20"/>
               </w:rPr>
-              <w:t>${direccio</w:t>
-            </w:r>
-            <w:r>
-              <w:rPr>
-                <w:rFonts w:ascii="Arial" w:hAnsi="Arial" w:cs="Arial"/>
-                <w:sz w:val="20"/>
-                <w:szCs w:val="20"/>
-              </w:rPr>
-              <w:t>n}</w:t>
+              <w:t>${residencia</w:t>
+            </w:r>
+            <w:r>
+              <w:rPr>
+                <w:rFonts w:ascii="Arial" w:hAnsi="Arial" w:cs="Arial"/>
+                <w:sz w:val="20"/>
+                <w:szCs w:val="20"/>
+              </w:rPr>
+              <w:t>}</w:t>
+            </w:r>
+            <w:r>
+              <w:rPr>
+                <w:rFonts w:ascii="Arial" w:hAnsi="Arial" w:cs="Arial"/>
+                <w:sz w:val="20"/>
+                <w:szCs w:val="20"/>
+              </w:rPr>
+              <w:t xml:space="preserve">, ${municipio_residencia}, </w:t>
+            </w:r>
+            <w:r>
+              <w:rPr>
+                <w:rFonts w:ascii="Arial" w:hAnsi="Arial" w:cs="Arial"/>
+                <w:sz w:val="20"/>
+                <w:szCs w:val="20"/>
+              </w:rPr>
+              <w:t>$</w:t>
+            </w:r>
+            <w:r>
+              <w:rPr>
+                <w:rFonts w:ascii="Arial" w:hAnsi="Arial" w:cs="Arial"/>
+                <w:sz w:val="20"/>
+                <w:szCs w:val="20"/>
+              </w:rPr>
+              <w:t>{departamento_residencia}</w:t>
             </w:r>
           </w:p>
         </w:tc>
@@ -1207,7 +1262,8 @@
         <w:tblLook w:val="01E0"/>
       </w:tblPr>
       <w:tblGrid>
-        <w:gridCol w:w="9322"/>
+        <w:gridCol w:w="4661"/>
+        <w:gridCol w:w="4661"/>
       </w:tblGrid>
       <w:tr>
         <w:trPr>
@@ -1215,31 +1271,23 @@
         </w:trPr>
         <w:tc>
           <w:tcPr>
-            <w:tcW w:w="9322" w:type="dxa"/>
-          </w:tcPr>
-          <w:p>
-            <w:pPr>
-              <w:rPr>
-                <w:rFonts w:ascii="Arial" w:hAnsi="Arial" w:cs="Arial"/>
-                <w:sz w:val="20"/>
-                <w:szCs w:val="20"/>
-              </w:rPr>
-            </w:pPr>
-            <w:r>
-              <w:rPr>
-                <w:rFonts w:ascii="Arial" w:hAnsi="Arial" w:cs="Arial"/>
-                <w:sz w:val="20"/>
-                <w:szCs w:val="20"/>
-              </w:rPr>
-              <w:t>Número de afiliación IG</w:t>
-            </w:r>
-            <w:r>
-              <w:rPr>
-                <w:rFonts w:ascii="Arial" w:hAnsi="Arial" w:cs="Arial"/>
-                <w:sz w:val="20"/>
-                <w:szCs w:val="20"/>
-              </w:rPr>
-              <w:t>SS:</w:t>
+            <w:tcW w:w="4661" w:type="dxa"/>
+          </w:tcPr>
+          <w:p>
+            <w:pPr>
+              <w:rPr>
+                <w:rFonts w:ascii="Arial" w:hAnsi="Arial" w:cs="Arial"/>
+                <w:sz w:val="20"/>
+                <w:szCs w:val="20"/>
+              </w:rPr>
+            </w:pPr>
+            <w:r>
+              <w:rPr>
+                <w:rFonts w:ascii="Arial" w:hAnsi="Arial" w:cs="Arial"/>
+                <w:sz w:val="20"/>
+                <w:szCs w:val="20"/>
+              </w:rPr>
+              <w:t>Número de afiliación IGSS:</w:t>
             </w:r>
           </w:p>
           <w:p>
@@ -1267,6 +1315,55 @@
                 <w:szCs w:val="20"/>
               </w:rPr>
               <w:t>${igss}</w:t>
+            </w:r>
+          </w:p>
+        </w:tc>
+        <w:tc>
+          <w:tcPr>
+            <w:tcW w:w="4661" w:type="dxa"/>
+          </w:tcPr>
+          <w:p>
+            <w:pPr>
+              <w:rPr>
+                <w:rFonts w:ascii="Arial" w:hAnsi="Arial" w:cs="Arial"/>
+                <w:sz w:val="20"/>
+                <w:szCs w:val="20"/>
+              </w:rPr>
+            </w:pPr>
+            <w:r>
+              <w:rPr>
+                <w:rFonts w:ascii="Arial" w:hAnsi="Arial" w:cs="Arial"/>
+                <w:sz w:val="20"/>
+                <w:szCs w:val="20"/>
+              </w:rPr>
+              <w:t>NIT:</w:t>
+            </w:r>
+          </w:p>
+          <w:p>
+            <w:pPr>
+              <w:rPr>
+                <w:rFonts w:ascii="Arial" w:hAnsi="Arial" w:cs="Arial"/>
+                <w:sz w:val="20"/>
+                <w:szCs w:val="20"/>
+              </w:rPr>
+            </w:pPr>
+          </w:p>
+          <w:p>
+            <w:pPr>
+              <w:jc w:val="center"/>
+              <w:rPr>
+                <w:rFonts w:ascii="Arial" w:hAnsi="Arial" w:cs="Arial"/>
+                <w:sz w:val="20"/>
+                <w:szCs w:val="20"/>
+              </w:rPr>
+            </w:pPr>
+            <w:r>
+              <w:rPr>
+                <w:rFonts w:ascii="Arial" w:hAnsi="Arial" w:cs="Arial"/>
+                <w:sz w:val="20"/>
+                <w:szCs w:val="20"/>
+              </w:rPr>
+              <w:t>${nit}</w:t>
             </w:r>
           </w:p>
         </w:tc>
@@ -3169,128 +3266,24 @@
                 <w:sz w:val="20"/>
                 <w:szCs w:val="20"/>
               </w:rPr>
-              <w:t>${hijos}</w:t>
-            </w:r>
-          </w:p>
-        </w:tc>
-      </w:tr>
-      <w:tr>
-        <w:trPr>
-          <w:trHeight w:val="413"/>
-        </w:trPr>
-        <w:tc>
-          <w:tcPr>
-            <w:tcW w:w="9322" w:type="dxa"/>
-          </w:tcPr>
-          <w:p>
-            <w:pPr>
-              <w:rPr>
-                <w:rFonts w:ascii="Arial" w:hAnsi="Arial" w:cs="Arial"/>
-                <w:b/>
-                <w:sz w:val="20"/>
-                <w:szCs w:val="20"/>
-              </w:rPr>
-            </w:pPr>
-          </w:p>
-        </w:tc>
-      </w:tr>
-      <w:tr>
-        <w:trPr>
-          <w:trHeight w:val="404"/>
-        </w:trPr>
-        <w:tc>
-          <w:tcPr>
-            <w:tcW w:w="9322" w:type="dxa"/>
-          </w:tcPr>
-          <w:p>
-            <w:pPr>
-              <w:rPr>
-                <w:rFonts w:ascii="Arial" w:hAnsi="Arial" w:cs="Arial"/>
-                <w:b/>
-                <w:sz w:val="20"/>
-                <w:szCs w:val="20"/>
-              </w:rPr>
-            </w:pPr>
-          </w:p>
-        </w:tc>
-      </w:tr>
-      <w:tr>
-        <w:trPr>
-          <w:trHeight w:val="425"/>
-        </w:trPr>
-        <w:tc>
-          <w:tcPr>
-            <w:tcW w:w="9322" w:type="dxa"/>
-          </w:tcPr>
-          <w:p>
-            <w:pPr>
-              <w:rPr>
-                <w:rFonts w:ascii="Arial" w:hAnsi="Arial" w:cs="Arial"/>
-                <w:b/>
-                <w:sz w:val="20"/>
-                <w:szCs w:val="20"/>
-              </w:rPr>
-            </w:pPr>
-          </w:p>
-        </w:tc>
-      </w:tr>
-      <w:tr>
-        <w:trPr>
-          <w:trHeight w:val="417"/>
-        </w:trPr>
-        <w:tc>
-          <w:tcPr>
-            <w:tcW w:w="9322" w:type="dxa"/>
-          </w:tcPr>
-          <w:p>
-            <w:pPr>
-              <w:rPr>
-                <w:rFonts w:ascii="Arial" w:hAnsi="Arial" w:cs="Arial"/>
-                <w:b/>
-                <w:sz w:val="20"/>
-                <w:szCs w:val="20"/>
-              </w:rPr>
-            </w:pPr>
-          </w:p>
-        </w:tc>
-      </w:tr>
-      <w:tr>
-        <w:trPr>
-          <w:trHeight w:val="417"/>
-        </w:trPr>
-        <w:tc>
-          <w:tcPr>
-            <w:tcW w:w="9322" w:type="dxa"/>
-          </w:tcPr>
-          <w:p>
-            <w:pPr>
-              <w:rPr>
-                <w:rFonts w:ascii="Arial" w:hAnsi="Arial" w:cs="Arial"/>
-                <w:b/>
-                <w:sz w:val="20"/>
-                <w:szCs w:val="20"/>
-              </w:rPr>
-            </w:pPr>
-          </w:p>
-        </w:tc>
-      </w:tr>
-      <w:tr>
-        <w:trPr>
-          <w:trHeight w:val="417"/>
-        </w:trPr>
-        <w:tc>
-          <w:tcPr>
-            <w:tcW w:w="9322" w:type="dxa"/>
-          </w:tcPr>
-          <w:p>
-            <w:pPr>
-              <w:rPr>
-                <w:rFonts w:ascii="Arial" w:hAnsi="Arial" w:cs="Arial"/>
-                <w:b/>
-                <w:sz w:val="20"/>
-                <w:szCs w:val="20"/>
-              </w:rPr>
-            </w:pPr>
+              <w:t>${</w:t>
+            </w:r>
+            <w:r>
+              <w:rPr>
+                <w:rFonts w:ascii="Arial" w:hAnsi="Arial" w:cs="Arial"/>
+                <w:sz w:val="20"/>
+                <w:szCs w:val="20"/>
+              </w:rPr>
+              <w:t>nombre</w:t>
+            </w:r>
+            <w:r>
+              <w:rPr>
+                <w:rFonts w:ascii="Arial" w:hAnsi="Arial" w:cs="Arial"/>
+                <w:sz w:val="20"/>
+                <w:szCs w:val="20"/>
+              </w:rPr>
+              <w:t>}</w:t>
+            </w:r>
           </w:p>
         </w:tc>
       </w:tr>
@@ -3793,7 +3786,15 @@
                 <w:sz w:val="20"/>
                 <w:szCs w:val="20"/>
               </w:rPr>
-              <w:t>${e_universitario}</w:t>
+              <w:t>${e_universidad</w:t>
+            </w:r>
+            <w:r>
+              <w:rPr>
+                <w:rFonts w:ascii="Arial" w:hAnsi="Arial" w:cs="Arial"/>
+                <w:sz w:val="20"/>
+                <w:szCs w:val="20"/>
+              </w:rPr>
+              <w:t>}</w:t>
             </w:r>
           </w:p>
         </w:tc>
@@ -3817,7 +3818,15 @@
                 <w:sz w:val="20"/>
                 <w:szCs w:val="20"/>
               </w:rPr>
-              <w:t>${t_universitario}</w:t>
+              <w:t>${t_universidad</w:t>
+            </w:r>
+            <w:r>
+              <w:rPr>
+                <w:rFonts w:ascii="Arial" w:hAnsi="Arial" w:cs="Arial"/>
+                <w:sz w:val="20"/>
+                <w:szCs w:val="20"/>
+              </w:rPr>
+              <w:t>}</w:t>
             </w:r>
           </w:p>
         </w:tc>
@@ -3886,7 +3895,15 @@
                 <w:sz w:val="20"/>
                 <w:szCs w:val="20"/>
               </w:rPr>
-              <w:t>${e_maestria_post}</w:t>
+              <w:t>${e_maestría</w:t>
+            </w:r>
+            <w:r>
+              <w:rPr>
+                <w:rFonts w:ascii="Arial" w:hAnsi="Arial" w:cs="Arial"/>
+                <w:sz w:val="20"/>
+                <w:szCs w:val="20"/>
+              </w:rPr>
+              <w:t>}</w:t>
             </w:r>
           </w:p>
         </w:tc>
@@ -3910,7 +3927,15 @@
                 <w:sz w:val="20"/>
                 <w:szCs w:val="20"/>
               </w:rPr>
-              <w:t>${t_maestria_post}</w:t>
+              <w:t>${t_maestría</w:t>
+            </w:r>
+            <w:r>
+              <w:rPr>
+                <w:rFonts w:ascii="Arial" w:hAnsi="Arial" w:cs="Arial"/>
+                <w:sz w:val="20"/>
+                <w:szCs w:val="20"/>
+              </w:rPr>
+              <w:t>}</w:t>
             </w:r>
           </w:p>
         </w:tc>
@@ -3979,7 +4004,15 @@
                 <w:sz w:val="20"/>
                 <w:szCs w:val="20"/>
               </w:rPr>
-              <w:t>${e_otra_especialidad}</w:t>
+              <w:t>${e_otro</w:t>
+            </w:r>
+            <w:r>
+              <w:rPr>
+                <w:rFonts w:ascii="Arial" w:hAnsi="Arial" w:cs="Arial"/>
+                <w:sz w:val="20"/>
+                <w:szCs w:val="20"/>
+              </w:rPr>
+              <w:t>}</w:t>
             </w:r>
           </w:p>
         </w:tc>
@@ -4003,7 +4036,15 @@
                 <w:sz w:val="20"/>
                 <w:szCs w:val="20"/>
               </w:rPr>
-              <w:t>${t_otra_especialidad}</w:t>
+              <w:t>${t_otro</w:t>
+            </w:r>
+            <w:r>
+              <w:rPr>
+                <w:rFonts w:ascii="Arial" w:hAnsi="Arial" w:cs="Arial"/>
+                <w:sz w:val="20"/>
+                <w:szCs w:val="20"/>
+              </w:rPr>
+              <w:t>}</w:t>
             </w:r>
           </w:p>
         </w:tc>
@@ -4031,110 +4072,138 @@
         </w:rPr>
       </w:pPr>
     </w:p>
-    <w:tbl>
-      <w:tblPr>
-        <w:tblW w:w="9318" w:type="dxa"/>
-        <w:tblBorders>
-          <w:top w:val="single" w:sz="4" w:space="0" w:color="auto"/>
-          <w:left w:val="single" w:sz="4" w:space="0" w:color="auto"/>
-          <w:bottom w:val="single" w:sz="4" w:space="0" w:color="auto"/>
-          <w:right w:val="single" w:sz="4" w:space="0" w:color="auto"/>
-          <w:insideH w:val="single" w:sz="4" w:space="0" w:color="auto"/>
-          <w:insideV w:val="single" w:sz="4" w:space="0" w:color="auto"/>
-        </w:tblBorders>
-        <w:tblLook w:val="01E0"/>
-      </w:tblPr>
-      <w:tblGrid>
-        <w:gridCol w:w="4659"/>
-        <w:gridCol w:w="4659"/>
-      </w:tblGrid>
-      <w:tr>
-        <w:trPr>
-          <w:trHeight w:val="633"/>
-        </w:trPr>
-        <w:tc>
-          <w:tcPr>
-            <w:tcW w:w="4659" w:type="dxa"/>
-          </w:tcPr>
-          <w:p>
-            <w:pPr>
-              <w:rPr>
-                <w:rFonts w:ascii="Arial" w:hAnsi="Arial" w:cs="Arial"/>
-                <w:sz w:val="20"/>
-                <w:szCs w:val="20"/>
-              </w:rPr>
-            </w:pPr>
-            <w:r>
-              <w:rPr>
-                <w:rFonts w:ascii="Arial" w:hAnsi="Arial" w:cs="Arial"/>
-                <w:sz w:val="20"/>
-                <w:szCs w:val="20"/>
-              </w:rPr>
-              <w:lastRenderedPageBreak/>
-              <w:t>Otros estudios:</w:t>
-            </w:r>
-          </w:p>
-          <w:p>
-            <w:pPr>
-              <w:jc w:val="center"/>
-              <w:rPr>
-                <w:rFonts w:ascii="Arial" w:hAnsi="Arial" w:cs="Arial"/>
-                <w:sz w:val="20"/>
-                <w:szCs w:val="20"/>
-              </w:rPr>
-            </w:pPr>
-            <w:r>
-              <w:rPr>
-                <w:rFonts w:ascii="Arial" w:hAnsi="Arial" w:cs="Arial"/>
-                <w:sz w:val="20"/>
-                <w:szCs w:val="20"/>
-              </w:rPr>
-              <w:t>${otros_estudios}</w:t>
-            </w:r>
-          </w:p>
-        </w:tc>
-        <w:tc>
-          <w:tcPr>
-            <w:tcW w:w="4659" w:type="dxa"/>
-          </w:tcPr>
-          <w:p>
-            <w:pPr>
-              <w:rPr>
-                <w:rFonts w:ascii="Arial" w:hAnsi="Arial" w:cs="Arial"/>
-                <w:sz w:val="20"/>
-                <w:szCs w:val="20"/>
-              </w:rPr>
-            </w:pPr>
-            <w:r>
-              <w:rPr>
-                <w:rFonts w:ascii="Arial" w:hAnsi="Arial" w:cs="Arial"/>
-                <w:sz w:val="20"/>
-                <w:szCs w:val="20"/>
-              </w:rPr>
-              <w:t>Establecimiento:</w:t>
-            </w:r>
-          </w:p>
-          <w:p>
-            <w:pPr>
-              <w:jc w:val="center"/>
-              <w:rPr>
-                <w:rFonts w:ascii="Arial" w:hAnsi="Arial" w:cs="Arial"/>
-                <w:sz w:val="20"/>
-                <w:szCs w:val="20"/>
-              </w:rPr>
-            </w:pPr>
-            <w:r>
-              <w:rPr>
-                <w:rFonts w:ascii="Arial" w:hAnsi="Arial" w:cs="Arial"/>
-                <w:sz w:val="20"/>
-                <w:szCs w:val="20"/>
-              </w:rPr>
-              <w:t>${e_otros_estudios}</w:t>
-            </w:r>
-          </w:p>
-        </w:tc>
-      </w:tr>
-    </w:tbl>
+    <w:p>
+      <w:pPr>
+        <w:jc w:val="center"/>
+        <w:rPr>
+          <w:rFonts w:ascii="Arial" w:hAnsi="Arial" w:cs="Arial"/>
+          <w:b/>
+          <w:sz w:val="20"/>
+          <w:szCs w:val="20"/>
+        </w:rPr>
+      </w:pPr>
+    </w:p>
+    <w:p>
+      <w:pPr>
+        <w:jc w:val="center"/>
+        <w:rPr>
+          <w:rFonts w:ascii="Arial" w:hAnsi="Arial" w:cs="Arial"/>
+          <w:b/>
+          <w:sz w:val="20"/>
+          <w:szCs w:val="20"/>
+        </w:rPr>
+      </w:pPr>
+    </w:p>
+    <w:p>
+      <w:pPr>
+        <w:jc w:val="center"/>
+        <w:rPr>
+          <w:rFonts w:ascii="Arial" w:hAnsi="Arial" w:cs="Arial"/>
+          <w:b/>
+          <w:sz w:val="20"/>
+          <w:szCs w:val="20"/>
+        </w:rPr>
+      </w:pPr>
+    </w:p>
+    <w:p>
+      <w:pPr>
+        <w:jc w:val="center"/>
+        <w:rPr>
+          <w:rFonts w:ascii="Arial" w:hAnsi="Arial" w:cs="Arial"/>
+          <w:b/>
+          <w:sz w:val="20"/>
+          <w:szCs w:val="20"/>
+        </w:rPr>
+      </w:pPr>
+    </w:p>
+    <w:p>
+      <w:pPr>
+        <w:jc w:val="center"/>
+        <w:rPr>
+          <w:rFonts w:ascii="Arial" w:hAnsi="Arial" w:cs="Arial"/>
+          <w:b/>
+          <w:sz w:val="20"/>
+          <w:szCs w:val="20"/>
+        </w:rPr>
+      </w:pPr>
+    </w:p>
+    <w:p>
+      <w:pPr>
+        <w:jc w:val="center"/>
+        <w:rPr>
+          <w:rFonts w:ascii="Arial" w:hAnsi="Arial" w:cs="Arial"/>
+          <w:b/>
+          <w:sz w:val="20"/>
+          <w:szCs w:val="20"/>
+        </w:rPr>
+      </w:pPr>
+    </w:p>
+    <w:p>
+      <w:pPr>
+        <w:jc w:val="center"/>
+        <w:rPr>
+          <w:rFonts w:ascii="Arial" w:hAnsi="Arial" w:cs="Arial"/>
+          <w:b/>
+          <w:sz w:val="20"/>
+          <w:szCs w:val="20"/>
+        </w:rPr>
+      </w:pPr>
+    </w:p>
+    <w:p>
+      <w:pPr>
+        <w:jc w:val="center"/>
+        <w:rPr>
+          <w:rFonts w:ascii="Arial" w:hAnsi="Arial" w:cs="Arial"/>
+          <w:b/>
+          <w:sz w:val="20"/>
+          <w:szCs w:val="20"/>
+        </w:rPr>
+      </w:pPr>
+    </w:p>
+    <w:p>
+      <w:pPr>
+        <w:jc w:val="center"/>
+        <w:rPr>
+          <w:rFonts w:ascii="Arial" w:hAnsi="Arial" w:cs="Arial"/>
+          <w:b/>
+          <w:sz w:val="20"/>
+          <w:szCs w:val="20"/>
+        </w:rPr>
+      </w:pPr>
+    </w:p>
+    <w:p>
+      <w:pPr>
+        <w:jc w:val="center"/>
+        <w:rPr>
+          <w:rFonts w:ascii="Arial" w:hAnsi="Arial" w:cs="Arial"/>
+          <w:b/>
+          <w:sz w:val="20"/>
+          <w:szCs w:val="20"/>
+        </w:rPr>
+      </w:pPr>
+    </w:p>
+    <w:p>
+      <w:pPr>
+        <w:jc w:val="center"/>
+        <w:rPr>
+          <w:rFonts w:ascii="Arial" w:hAnsi="Arial" w:cs="Arial"/>
+          <w:b/>
+          <w:sz w:val="20"/>
+          <w:szCs w:val="20"/>
+        </w:rPr>
+      </w:pPr>
+    </w:p>
+    <w:p>
+      <w:pPr>
+        <w:jc w:val="center"/>
+        <w:rPr>
+          <w:rFonts w:ascii="Arial" w:hAnsi="Arial" w:cs="Arial"/>
+          <w:b/>
+          <w:sz w:val="20"/>
+          <w:szCs w:val="20"/>
+        </w:rPr>
+      </w:pPr>
+    </w:p>
     <w:p>
       <w:pPr>
         <w:rPr>
@@ -4272,7 +4341,7 @@
               </w:rPr>
               <w:pict>
                 <v:shape id="_x0000_s1044" type="#_x0000_t202" style="position:absolute;margin-left:20.7pt;margin-top:7pt;width:23.2pt;height:22.5pt;z-index:251643392;visibility:visible;mso-wrap-distance-top:3.6pt;mso-wrap-distance-bottom:3.6pt;mso-width-relative:margin;mso-height-relative:margin" filled="f">
-                  <v:textbox>
+                  <v:textbox style="mso-next-textbox:#_x0000_s1044">
                     <w:txbxContent>
                       <w:p>
                         <w:pPr>
@@ -4588,7 +4657,7 @@
                 <w:szCs w:val="20"/>
               </w:rPr>
               <w:pict>
-                <v:shape id="_x0000_s1048" type="#_x0000_t202" style="position:absolute;margin-left:158.7pt;margin-top:5.65pt;width:23.2pt;height:22.5pt;z-index:251647488;visibility:visible;mso-wrap-distance-top:3.6pt;mso-wrap-distance-bottom:3.6pt;mso-width-relative:margin;mso-height-relative:margin" filled="f">
+                <v:shape id="_x0000_s1048" type="#_x0000_t202" style="position:absolute;margin-left:158.7pt;margin-top:5.65pt;width:23.25pt;height:22.5pt;z-index:251647488;visibility:visible;mso-wrap-distance-top:3.6pt;mso-wrap-distance-bottom:3.6pt;mso-width-relative:margin;mso-height-relative:margin" filled="f">
                   <v:textbox style="mso-next-textbox:#_x0000_s1048">
                     <w:txbxContent>
                       <w:p>
@@ -4609,6 +4678,15 @@
                             <w:lang w:val="es-MX"/>
                           </w:rPr>
                           <w:t>${ge3</w:t>
+                        </w:r>
+                        <w:r>
+                          <w:rPr>
+                            <w:rFonts w:ascii="Arial" w:hAnsi="Arial" w:cs="Arial"/>
+                            <w:b/>
+                            <w:bCs/>
+                            <w:lang w:val="es-MX"/>
+                          </w:rPr>
+                          <w:t>}</w:t>
                         </w:r>
                       </w:p>
                     </w:txbxContent>
@@ -5234,151 +5312,16 @@
           </w:p>
         </w:tc>
       </w:tr>
-      <w:tr>
-        <w:trPr>
-          <w:trHeight w:val="432"/>
-        </w:trPr>
-        <w:tc>
-          <w:tcPr>
-            <w:tcW w:w="2330" w:type="dxa"/>
-            <w:vAlign w:val="center"/>
-          </w:tcPr>
-          <w:p>
-            <w:pPr>
-              <w:jc w:val="center"/>
-              <w:rPr>
-                <w:rFonts w:ascii="Arial" w:hAnsi="Arial" w:cs="Arial"/>
-                <w:sz w:val="20"/>
-                <w:szCs w:val="20"/>
-              </w:rPr>
-            </w:pPr>
-          </w:p>
-        </w:tc>
-        <w:tc>
-          <w:tcPr>
-            <w:tcW w:w="2330" w:type="dxa"/>
-            <w:vAlign w:val="center"/>
-          </w:tcPr>
-          <w:p>
-            <w:pPr>
-              <w:jc w:val="center"/>
-              <w:rPr>
-                <w:rFonts w:ascii="Arial" w:hAnsi="Arial" w:cs="Arial"/>
-                <w:sz w:val="20"/>
-                <w:szCs w:val="20"/>
-              </w:rPr>
-            </w:pPr>
-          </w:p>
-        </w:tc>
-        <w:tc>
-          <w:tcPr>
-            <w:tcW w:w="2330" w:type="dxa"/>
-            <w:vAlign w:val="center"/>
-          </w:tcPr>
-          <w:p>
-            <w:pPr>
-              <w:tabs>
-                <w:tab w:val="center" w:pos="1056"/>
-              </w:tabs>
-              <w:jc w:val="center"/>
-              <w:rPr>
-                <w:rFonts w:ascii="Arial" w:hAnsi="Arial" w:cs="Arial"/>
-                <w:sz w:val="20"/>
-                <w:szCs w:val="20"/>
-              </w:rPr>
-            </w:pPr>
-          </w:p>
-        </w:tc>
-        <w:tc>
-          <w:tcPr>
-            <w:tcW w:w="2332" w:type="dxa"/>
-            <w:vAlign w:val="center"/>
-          </w:tcPr>
-          <w:p>
-            <w:pPr>
-              <w:jc w:val="center"/>
-              <w:rPr>
-                <w:rFonts w:ascii="Arial" w:hAnsi="Arial" w:cs="Arial"/>
-                <w:sz w:val="20"/>
-                <w:szCs w:val="20"/>
-              </w:rPr>
-            </w:pPr>
-          </w:p>
-        </w:tc>
-      </w:tr>
-      <w:tr>
-        <w:trPr>
-          <w:trHeight w:val="432"/>
-        </w:trPr>
-        <w:tc>
-          <w:tcPr>
-            <w:tcW w:w="2330" w:type="dxa"/>
-            <w:vAlign w:val="center"/>
-          </w:tcPr>
-          <w:p>
-            <w:pPr>
-              <w:jc w:val="center"/>
-              <w:rPr>
-                <w:rFonts w:ascii="Arial" w:hAnsi="Arial" w:cs="Arial"/>
-                <w:sz w:val="20"/>
-                <w:szCs w:val="20"/>
-              </w:rPr>
-            </w:pPr>
-          </w:p>
-        </w:tc>
-        <w:tc>
-          <w:tcPr>
-            <w:tcW w:w="2330" w:type="dxa"/>
-            <w:vAlign w:val="center"/>
-          </w:tcPr>
-          <w:p>
-            <w:pPr>
-              <w:jc w:val="center"/>
-              <w:rPr>
-                <w:rFonts w:ascii="Arial" w:hAnsi="Arial" w:cs="Arial"/>
-                <w:sz w:val="20"/>
-                <w:szCs w:val="20"/>
-              </w:rPr>
-            </w:pPr>
-          </w:p>
-        </w:tc>
-        <w:tc>
-          <w:tcPr>
-            <w:tcW w:w="2330" w:type="dxa"/>
-            <w:vAlign w:val="center"/>
-          </w:tcPr>
-          <w:p>
-            <w:pPr>
-              <w:tabs>
-                <w:tab w:val="center" w:pos="1056"/>
-              </w:tabs>
-              <w:jc w:val="center"/>
-              <w:rPr>
-                <w:rFonts w:ascii="Arial" w:hAnsi="Arial" w:cs="Arial"/>
-                <w:sz w:val="20"/>
-                <w:szCs w:val="20"/>
-              </w:rPr>
-            </w:pPr>
-          </w:p>
-        </w:tc>
-        <w:tc>
-          <w:tcPr>
-            <w:tcW w:w="2332" w:type="dxa"/>
-            <w:vAlign w:val="center"/>
-          </w:tcPr>
-          <w:p>
-            <w:pPr>
-              <w:jc w:val="center"/>
-              <w:rPr>
-                <w:rFonts w:ascii="Arial" w:hAnsi="Arial" w:cs="Arial"/>
-                <w:sz w:val="20"/>
-                <w:szCs w:val="20"/>
-              </w:rPr>
-            </w:pPr>
-          </w:p>
-        </w:tc>
-      </w:tr>
     </w:tbl>
+    <w:p>
+      <w:pPr>
+        <w:rPr>
+          <w:rFonts w:ascii="Arial" w:hAnsi="Arial" w:cs="Arial"/>
+          <w:sz w:val="20"/>
+          <w:szCs w:val="20"/>
+        </w:rPr>
+      </w:pPr>
+    </w:p>
     <w:p>
       <w:pPr>
         <w:rPr>
@@ -5741,346 +5684,6 @@
           </w:p>
         </w:tc>
       </w:tr>
-      <w:tr>
-        <w:trPr>
-          <w:trHeight w:val="408"/>
-        </w:trPr>
-        <w:tc>
-          <w:tcPr>
-            <w:tcW w:w="2376" w:type="dxa"/>
-            <w:vAlign w:val="center"/>
-          </w:tcPr>
-          <w:p>
-            <w:pPr>
-              <w:jc w:val="center"/>
-              <w:rPr>
-                <w:rFonts w:ascii="Arial" w:hAnsi="Arial" w:cs="Arial"/>
-                <w:sz w:val="20"/>
-                <w:szCs w:val="20"/>
-              </w:rPr>
-            </w:pPr>
-          </w:p>
-        </w:tc>
-        <w:tc>
-          <w:tcPr>
-            <w:tcW w:w="1701" w:type="dxa"/>
-            <w:vAlign w:val="center"/>
-          </w:tcPr>
-          <w:p>
-            <w:pPr>
-              <w:jc w:val="center"/>
-              <w:rPr>
-                <w:rFonts w:ascii="Arial" w:hAnsi="Arial" w:cs="Arial"/>
-                <w:sz w:val="20"/>
-                <w:szCs w:val="20"/>
-              </w:rPr>
-            </w:pPr>
-          </w:p>
-        </w:tc>
-        <w:tc>
-          <w:tcPr>
-            <w:tcW w:w="1701" w:type="dxa"/>
-            <w:vAlign w:val="center"/>
-          </w:tcPr>
-          <w:p>
-            <w:pPr>
-              <w:jc w:val="center"/>
-              <w:rPr>
-                <w:rFonts w:ascii="Arial" w:hAnsi="Arial" w:cs="Arial"/>
-                <w:sz w:val="20"/>
-                <w:szCs w:val="20"/>
-              </w:rPr>
-            </w:pPr>
-          </w:p>
-        </w:tc>
-        <w:tc>
-          <w:tcPr>
-            <w:tcW w:w="1560" w:type="dxa"/>
-            <w:vAlign w:val="center"/>
-          </w:tcPr>
-          <w:p>
-            <w:pPr>
-              <w:jc w:val="center"/>
-              <w:rPr>
-                <w:rFonts w:ascii="Arial" w:hAnsi="Arial" w:cs="Arial"/>
-                <w:sz w:val="20"/>
-                <w:szCs w:val="20"/>
-              </w:rPr>
-            </w:pPr>
-          </w:p>
-        </w:tc>
-        <w:tc>
-          <w:tcPr>
-            <w:tcW w:w="1984" w:type="dxa"/>
-            <w:vAlign w:val="center"/>
-          </w:tcPr>
-          <w:p>
-            <w:pPr>
-              <w:jc w:val="center"/>
-              <w:rPr>
-                <w:rFonts w:ascii="Arial" w:hAnsi="Arial" w:cs="Arial"/>
-                <w:sz w:val="20"/>
-                <w:szCs w:val="20"/>
-              </w:rPr>
-            </w:pPr>
-          </w:p>
-        </w:tc>
-      </w:tr>
-      <w:tr>
-        <w:trPr>
-          <w:trHeight w:val="415"/>
-        </w:trPr>
-        <w:tc>
-          <w:tcPr>
-            <w:tcW w:w="2376" w:type="dxa"/>
-            <w:vAlign w:val="center"/>
-          </w:tcPr>
-          <w:p>
-            <w:pPr>
-              <w:jc w:val="center"/>
-              <w:rPr>
-                <w:rFonts w:ascii="Arial" w:hAnsi="Arial" w:cs="Arial"/>
-                <w:sz w:val="20"/>
-                <w:szCs w:val="20"/>
-              </w:rPr>
-            </w:pPr>
-          </w:p>
-        </w:tc>
-        <w:tc>
-          <w:tcPr>
-            <w:tcW w:w="1701" w:type="dxa"/>
-            <w:vAlign w:val="center"/>
-          </w:tcPr>
-          <w:p>
-            <w:pPr>
-              <w:jc w:val="center"/>
-              <w:rPr>
-                <w:rFonts w:ascii="Arial" w:hAnsi="Arial" w:cs="Arial"/>
-                <w:sz w:val="20"/>
-                <w:szCs w:val="20"/>
-              </w:rPr>
-            </w:pPr>
-          </w:p>
-        </w:tc>
-        <w:tc>
-          <w:tcPr>
-            <w:tcW w:w="1701" w:type="dxa"/>
-            <w:vAlign w:val="center"/>
-          </w:tcPr>
-          <w:p>
-            <w:pPr>
-              <w:jc w:val="center"/>
-              <w:rPr>
-                <w:rFonts w:ascii="Arial" w:hAnsi="Arial" w:cs="Arial"/>
-                <w:sz w:val="20"/>
-                <w:szCs w:val="20"/>
-              </w:rPr>
-            </w:pPr>
-          </w:p>
-        </w:tc>
-        <w:tc>
-          <w:tcPr>
-            <w:tcW w:w="1560" w:type="dxa"/>
-            <w:vAlign w:val="center"/>
-          </w:tcPr>
-          <w:p>
-            <w:pPr>
-              <w:jc w:val="center"/>
-              <w:rPr>
-                <w:rFonts w:ascii="Arial" w:hAnsi="Arial" w:cs="Arial"/>
-                <w:sz w:val="20"/>
-                <w:szCs w:val="20"/>
-              </w:rPr>
-            </w:pPr>
-          </w:p>
-        </w:tc>
-        <w:tc>
-          <w:tcPr>
-            <w:tcW w:w="1984" w:type="dxa"/>
-            <w:vAlign w:val="center"/>
-          </w:tcPr>
-          <w:p>
-            <w:pPr>
-              <w:jc w:val="center"/>
-              <w:rPr>
-                <w:rFonts w:ascii="Arial" w:hAnsi="Arial" w:cs="Arial"/>
-                <w:sz w:val="20"/>
-                <w:szCs w:val="20"/>
-              </w:rPr>
-            </w:pPr>
-          </w:p>
-        </w:tc>
-      </w:tr>
-      <w:tr>
-        <w:trPr>
-          <w:trHeight w:val="415"/>
-        </w:trPr>
-        <w:tc>
-          <w:tcPr>
-            <w:tcW w:w="2376" w:type="dxa"/>
-            <w:vAlign w:val="center"/>
-          </w:tcPr>
-          <w:p>
-            <w:pPr>
-              <w:jc w:val="center"/>
-              <w:rPr>
-                <w:rFonts w:ascii="Arial" w:hAnsi="Arial" w:cs="Arial"/>
-                <w:sz w:val="20"/>
-                <w:szCs w:val="20"/>
-              </w:rPr>
-            </w:pPr>
-          </w:p>
-        </w:tc>
-        <w:tc>
-          <w:tcPr>
-            <w:tcW w:w="1701" w:type="dxa"/>
-            <w:vAlign w:val="center"/>
-          </w:tcPr>
-          <w:p>
-            <w:pPr>
-              <w:jc w:val="center"/>
-              <w:rPr>
-                <w:rFonts w:ascii="Arial" w:hAnsi="Arial" w:cs="Arial"/>
-                <w:sz w:val="20"/>
-                <w:szCs w:val="20"/>
-              </w:rPr>
-            </w:pPr>
-          </w:p>
-        </w:tc>
-        <w:tc>
-          <w:tcPr>
-            <w:tcW w:w="1701" w:type="dxa"/>
-            <w:vAlign w:val="center"/>
-          </w:tcPr>
-          <w:p>
-            <w:pPr>
-              <w:jc w:val="center"/>
-              <w:rPr>
-                <w:rFonts w:ascii="Arial" w:hAnsi="Arial" w:cs="Arial"/>
-                <w:sz w:val="20"/>
-                <w:szCs w:val="20"/>
-              </w:rPr>
-            </w:pPr>
-          </w:p>
-        </w:tc>
-        <w:tc>
-          <w:tcPr>
-            <w:tcW w:w="1560" w:type="dxa"/>
-            <w:vAlign w:val="center"/>
-          </w:tcPr>
-          <w:p>
-            <w:pPr>
-              <w:jc w:val="center"/>
-              <w:rPr>
-                <w:rFonts w:ascii="Arial" w:hAnsi="Arial" w:cs="Arial"/>
-                <w:sz w:val="20"/>
-                <w:szCs w:val="20"/>
-              </w:rPr>
-            </w:pPr>
-          </w:p>
-        </w:tc>
-        <w:tc>
-          <w:tcPr>
-            <w:tcW w:w="1984" w:type="dxa"/>
-            <w:vAlign w:val="center"/>
-          </w:tcPr>
-          <w:p>
-            <w:pPr>
-              <w:jc w:val="center"/>
-              <w:rPr>
-                <w:rFonts w:ascii="Arial" w:hAnsi="Arial" w:cs="Arial"/>
-                <w:sz w:val="20"/>
-                <w:szCs w:val="20"/>
-              </w:rPr>
-            </w:pPr>
-          </w:p>
-        </w:tc>
-      </w:tr>
-      <w:tr>
-        <w:trPr>
-          <w:trHeight w:val="415"/>
-        </w:trPr>
-        <w:tc>
-          <w:tcPr>
-            <w:tcW w:w="2376" w:type="dxa"/>
-            <w:vAlign w:val="center"/>
-          </w:tcPr>
-          <w:p>
-            <w:pPr>
-              <w:jc w:val="center"/>
-              <w:rPr>
-                <w:rFonts w:ascii="Arial" w:hAnsi="Arial" w:cs="Arial"/>
-                <w:sz w:val="20"/>
-                <w:szCs w:val="20"/>
-              </w:rPr>
-            </w:pPr>
-          </w:p>
-        </w:tc>
-        <w:tc>
-          <w:tcPr>
-            <w:tcW w:w="1701" w:type="dxa"/>
-            <w:vAlign w:val="center"/>
-          </w:tcPr>
-          <w:p>
-            <w:pPr>
-              <w:jc w:val="center"/>
-              <w:rPr>
-                <w:rFonts w:ascii="Arial" w:hAnsi="Arial" w:cs="Arial"/>
-                <w:sz w:val="20"/>
-                <w:szCs w:val="20"/>
-              </w:rPr>
-            </w:pPr>
-          </w:p>
-        </w:tc>
-        <w:tc>
-          <w:tcPr>
-            <w:tcW w:w="1701" w:type="dxa"/>
-            <w:vAlign w:val="center"/>
-          </w:tcPr>
-          <w:p>
-            <w:pPr>
-              <w:jc w:val="center"/>
-              <w:rPr>
-                <w:rFonts w:ascii="Arial" w:hAnsi="Arial" w:cs="Arial"/>
-                <w:sz w:val="20"/>
-                <w:szCs w:val="20"/>
-              </w:rPr>
-            </w:pPr>
-          </w:p>
-        </w:tc>
-        <w:tc>
-          <w:tcPr>
-            <w:tcW w:w="1560" w:type="dxa"/>
-            <w:vAlign w:val="center"/>
-          </w:tcPr>
-          <w:p>
-            <w:pPr>
-              <w:jc w:val="center"/>
-              <w:rPr>
-                <w:rFonts w:ascii="Arial" w:hAnsi="Arial" w:cs="Arial"/>
-                <w:sz w:val="20"/>
-                <w:szCs w:val="20"/>
-              </w:rPr>
-            </w:pPr>
-          </w:p>
-        </w:tc>
-        <w:tc>
-          <w:tcPr>
-            <w:tcW w:w="1984" w:type="dxa"/>
-            <w:vAlign w:val="center"/>
-          </w:tcPr>
-          <w:p>
-            <w:pPr>
-              <w:jc w:val="center"/>
-              <w:rPr>
-                <w:rFonts w:ascii="Arial" w:hAnsi="Arial" w:cs="Arial"/>
-                <w:sz w:val="20"/>
-                <w:szCs w:val="20"/>
-              </w:rPr>
-            </w:pPr>
-          </w:p>
-        </w:tc>
-      </w:tr>
     </w:tbl>
     <w:p>
       <w:pPr>
@@ -6284,7 +5887,23 @@
                 <w:sz w:val="20"/>
                 <w:szCs w:val="20"/>
               </w:rPr>
-              <w:t>${hl1_empresa}</w:t>
+              <w:t>${empresa</w:t>
+            </w:r>
+            <w:r>
+              <w:rPr>
+                <w:rFonts w:ascii="Arial" w:hAnsi="Arial" w:cs="Arial"/>
+                <w:sz w:val="20"/>
+                <w:szCs w:val="20"/>
+              </w:rPr>
+              <w:t>1</w:t>
+            </w:r>
+            <w:r>
+              <w:rPr>
+                <w:rFonts w:ascii="Arial" w:hAnsi="Arial" w:cs="Arial"/>
+                <w:sz w:val="20"/>
+                <w:szCs w:val="20"/>
+              </w:rPr>
+              <w:t>}</w:t>
             </w:r>
           </w:p>
         </w:tc>
@@ -6324,7 +5943,31 @@
                 <w:sz w:val="20"/>
                 <w:szCs w:val="20"/>
               </w:rPr>
-              <w:t>${hl1_direccion}</w:t>
+              <w:t>${</w:t>
+            </w:r>
+            <w:r>
+              <w:rPr>
+                <w:rFonts w:ascii="Arial" w:hAnsi="Arial" w:cs="Arial"/>
+                <w:sz w:val="20"/>
+                <w:szCs w:val="20"/>
+              </w:rPr>
+              <w:t>direccion</w:t>
+            </w:r>
+            <w:r>
+              <w:rPr>
+                <w:rFonts w:ascii="Arial" w:hAnsi="Arial" w:cs="Arial"/>
+                <w:sz w:val="20"/>
+                <w:szCs w:val="20"/>
+              </w:rPr>
+              <w:t>1</w:t>
+            </w:r>
+            <w:r>
+              <w:rPr>
+                <w:rFonts w:ascii="Arial" w:hAnsi="Arial" w:cs="Arial"/>
+                <w:sz w:val="20"/>
+                <w:szCs w:val="20"/>
+              </w:rPr>
+              <w:t>}</w:t>
             </w:r>
           </w:p>
         </w:tc>
@@ -6369,7 +6012,31 @@
                 <w:sz w:val="20"/>
                 <w:szCs w:val="20"/>
               </w:rPr>
-              <w:t>${hl1_telefono}</w:t>
+              <w:t>${</w:t>
+            </w:r>
+            <w:r>
+              <w:rPr>
+                <w:rFonts w:ascii="Arial" w:hAnsi="Arial" w:cs="Arial"/>
+                <w:sz w:val="20"/>
+                <w:szCs w:val="20"/>
+              </w:rPr>
+              <w:t>telefono</w:t>
+            </w:r>
+            <w:r>
+              <w:rPr>
+                <w:rFonts w:ascii="Arial" w:hAnsi="Arial" w:cs="Arial"/>
+                <w:sz w:val="20"/>
+                <w:szCs w:val="20"/>
+              </w:rPr>
+              <w:t>1</w:t>
+            </w:r>
+            <w:r>
+              <w:rPr>
+                <w:rFonts w:ascii="Arial" w:hAnsi="Arial" w:cs="Arial"/>
+                <w:sz w:val="20"/>
+                <w:szCs w:val="20"/>
+              </w:rPr>
+              <w:t>}</w:t>
             </w:r>
           </w:p>
         </w:tc>
@@ -6409,7 +6076,31 @@
                 <w:sz w:val="20"/>
                 <w:szCs w:val="20"/>
               </w:rPr>
-              <w:t>${hl1_jefe_inmediato}</w:t>
+              <w:t>${</w:t>
+            </w:r>
+            <w:r>
+              <w:rPr>
+                <w:rFonts w:ascii="Arial" w:hAnsi="Arial" w:cs="Arial"/>
+                <w:sz w:val="20"/>
+                <w:szCs w:val="20"/>
+              </w:rPr>
+              <w:t>jefe_inmediato</w:t>
+            </w:r>
+            <w:r>
+              <w:rPr>
+                <w:rFonts w:ascii="Arial" w:hAnsi="Arial" w:cs="Arial"/>
+                <w:sz w:val="20"/>
+                <w:szCs w:val="20"/>
+              </w:rPr>
+              <w:t>1</w:t>
+            </w:r>
+            <w:r>
+              <w:rPr>
+                <w:rFonts w:ascii="Arial" w:hAnsi="Arial" w:cs="Arial"/>
+                <w:sz w:val="20"/>
+                <w:szCs w:val="20"/>
+              </w:rPr>
+              <w:t>}</w:t>
             </w:r>
           </w:p>
         </w:tc>
@@ -6539,7 +6230,31 @@
                 <w:sz w:val="20"/>
                 <w:szCs w:val="20"/>
               </w:rPr>
-              <w:t>${hl1_cargo}</w:t>
+              <w:t>${</w:t>
+            </w:r>
+            <w:r>
+              <w:rPr>
+                <w:rFonts w:ascii="Arial" w:hAnsi="Arial" w:cs="Arial"/>
+                <w:sz w:val="20"/>
+                <w:szCs w:val="20"/>
+              </w:rPr>
+              <w:t>cargo</w:t>
+            </w:r>
+            <w:r>
+              <w:rPr>
+                <w:rFonts w:ascii="Arial" w:hAnsi="Arial" w:cs="Arial"/>
+                <w:sz w:val="20"/>
+                <w:szCs w:val="20"/>
+              </w:rPr>
+              <w:t>1</w:t>
+            </w:r>
+            <w:r>
+              <w:rPr>
+                <w:rFonts w:ascii="Arial" w:hAnsi="Arial" w:cs="Arial"/>
+                <w:sz w:val="20"/>
+                <w:szCs w:val="20"/>
+              </w:rPr>
+              <w:t>}</w:t>
             </w:r>
           </w:p>
           <w:p>
@@ -6588,7 +6303,34 @@
                 <w:szCs w:val="20"/>
                 <w:u w:val="single"/>
               </w:rPr>
-              <w:t>${hl1_desde}</w:t>
+              <w:t>${</w:t>
+            </w:r>
+            <w:r>
+              <w:rPr>
+                <w:rFonts w:ascii="Arial" w:hAnsi="Arial" w:cs="Arial"/>
+                <w:sz w:val="20"/>
+                <w:szCs w:val="20"/>
+                <w:u w:val="single"/>
+              </w:rPr>
+              <w:t>desde</w:t>
+            </w:r>
+            <w:r>
+              <w:rPr>
+                <w:rFonts w:ascii="Arial" w:hAnsi="Arial" w:cs="Arial"/>
+                <w:sz w:val="20"/>
+                <w:szCs w:val="20"/>
+                <w:u w:val="single"/>
+              </w:rPr>
+              <w:t>1</w:t>
+            </w:r>
+            <w:r>
+              <w:rPr>
+                <w:rFonts w:ascii="Arial" w:hAnsi="Arial" w:cs="Arial"/>
+                <w:sz w:val="20"/>
+                <w:szCs w:val="20"/>
+                <w:u w:val="single"/>
+              </w:rPr>
+              <w:t>}</w:t>
             </w:r>
             <w:r>
               <w:rPr>
@@ -6613,7 +6355,7 @@
                 <w:szCs w:val="20"/>
                 <w:u w:val="single"/>
               </w:rPr>
-              <w:t>${hl1_hasta</w:t>
+              <w:t>${</w:t>
             </w:r>
             <w:r>
               <w:rPr>
@@ -6622,6 +6364,24 @@
                 <w:szCs w:val="20"/>
                 <w:u w:val="single"/>
               </w:rPr>
+              <w:t>hasta</w:t>
+            </w:r>
+            <w:r>
+              <w:rPr>
+                <w:rFonts w:ascii="Arial" w:hAnsi="Arial" w:cs="Arial"/>
+                <w:sz w:val="20"/>
+                <w:szCs w:val="20"/>
+                <w:u w:val="single"/>
+              </w:rPr>
+              <w:t>1</w:t>
+            </w:r>
+            <w:r>
+              <w:rPr>
+                <w:rFonts w:ascii="Arial" w:hAnsi="Arial" w:cs="Arial"/>
+                <w:sz w:val="20"/>
+                <w:szCs w:val="20"/>
+                <w:u w:val="single"/>
+              </w:rPr>
               <w:t>}</w:t>
             </w:r>
           </w:p>
@@ -6662,7 +6422,31 @@
                 <w:sz w:val="20"/>
                 <w:szCs w:val="20"/>
               </w:rPr>
-              <w:t>${hl1_sueldo}</w:t>
+              <w:t>${</w:t>
+            </w:r>
+            <w:r>
+              <w:rPr>
+                <w:rFonts w:ascii="Arial" w:hAnsi="Arial" w:cs="Arial"/>
+                <w:sz w:val="20"/>
+                <w:szCs w:val="20"/>
+              </w:rPr>
+              <w:t>ultimo_sueldo</w:t>
+            </w:r>
+            <w:r>
+              <w:rPr>
+                <w:rFonts w:ascii="Arial" w:hAnsi="Arial" w:cs="Arial"/>
+                <w:sz w:val="20"/>
+                <w:szCs w:val="20"/>
+              </w:rPr>
+              <w:t>1</w:t>
+            </w:r>
+            <w:r>
+              <w:rPr>
+                <w:rFonts w:ascii="Arial" w:hAnsi="Arial" w:cs="Arial"/>
+                <w:sz w:val="20"/>
+                <w:szCs w:val="20"/>
+              </w:rPr>
+              <w:t>}</w:t>
             </w:r>
           </w:p>
         </w:tc>
@@ -6733,7 +6517,31 @@
                 <w:sz w:val="20"/>
                 <w:szCs w:val="20"/>
               </w:rPr>
-              <w:t>${hl1_motivo_salida}</w:t>
+              <w:t>${</w:t>
+            </w:r>
+            <w:r>
+              <w:rPr>
+                <w:rFonts w:ascii="Arial" w:hAnsi="Arial" w:cs="Arial"/>
+                <w:sz w:val="20"/>
+                <w:szCs w:val="20"/>
+              </w:rPr>
+              <w:t>motivo_salida</w:t>
+            </w:r>
+            <w:r>
+              <w:rPr>
+                <w:rFonts w:ascii="Arial" w:hAnsi="Arial" w:cs="Arial"/>
+                <w:sz w:val="20"/>
+                <w:szCs w:val="20"/>
+              </w:rPr>
+              <w:t>1</w:t>
+            </w:r>
+            <w:r>
+              <w:rPr>
+                <w:rFonts w:ascii="Arial" w:hAnsi="Arial" w:cs="Arial"/>
+                <w:sz w:val="20"/>
+                <w:szCs w:val="20"/>
+              </w:rPr>
+              <w:t>}</w:t>
             </w:r>
           </w:p>
         </w:tc>
@@ -7023,7 +6831,31 @@
                 <w:sz w:val="20"/>
                 <w:szCs w:val="20"/>
               </w:rPr>
-              <w:t>${hl1_razon_informacion}</w:t>
+              <w:t>${</w:t>
+            </w:r>
+            <w:r>
+              <w:rPr>
+                <w:rFonts w:ascii="Arial" w:hAnsi="Arial" w:cs="Arial"/>
+                <w:sz w:val="20"/>
+                <w:szCs w:val="20"/>
+              </w:rPr>
+              <w:t>razon_informacion</w:t>
+            </w:r>
+            <w:r>
+              <w:rPr>
+                <w:rFonts w:ascii="Arial" w:hAnsi="Arial" w:cs="Arial"/>
+                <w:sz w:val="20"/>
+                <w:szCs w:val="20"/>
+              </w:rPr>
+              <w:t>1</w:t>
+            </w:r>
+            <w:r>
+              <w:rPr>
+                <w:rFonts w:ascii="Arial" w:hAnsi="Arial" w:cs="Arial"/>
+                <w:sz w:val="20"/>
+                <w:szCs w:val="20"/>
+              </w:rPr>
+              <w:t>}</w:t>
             </w:r>
           </w:p>
         </w:tc>
@@ -7035,6 +6867,7 @@
           <w:rFonts w:ascii="Arial" w:hAnsi="Arial" w:cs="Arial"/>
           <w:sz w:val="20"/>
           <w:szCs w:val="20"/>
+          <w:u w:val="single"/>
         </w:rPr>
       </w:pPr>
     </w:p>
@@ -7055,6 +6888,14 @@
           <w:szCs w:val="20"/>
         </w:rPr>
       </w:pPr>
+      <w:r>
+        <w:rPr>
+          <w:rFonts w:ascii="Arial" w:hAnsi="Arial" w:cs="Arial"/>
+          <w:sz w:val="20"/>
+          <w:szCs w:val="20"/>
+        </w:rPr>
+        <w:br w:type="page"/>
+      </w:r>
     </w:p>
     <w:p>
       <w:pPr>
@@ -7141,7 +6982,31 @@
                 <w:sz w:val="20"/>
                 <w:szCs w:val="20"/>
               </w:rPr>
-              <w:t>${hl2_empresa}</w:t>
+              <w:t>${</w:t>
+            </w:r>
+            <w:r>
+              <w:rPr>
+                <w:rFonts w:ascii="Arial" w:hAnsi="Arial" w:cs="Arial"/>
+                <w:sz w:val="20"/>
+                <w:szCs w:val="20"/>
+              </w:rPr>
+              <w:t>empresa</w:t>
+            </w:r>
+            <w:r>
+              <w:rPr>
+                <w:rFonts w:ascii="Arial" w:hAnsi="Arial" w:cs="Arial"/>
+                <w:sz w:val="20"/>
+                <w:szCs w:val="20"/>
+              </w:rPr>
+              <w:t>2</w:t>
+            </w:r>
+            <w:r>
+              <w:rPr>
+                <w:rFonts w:ascii="Arial" w:hAnsi="Arial" w:cs="Arial"/>
+                <w:sz w:val="20"/>
+                <w:szCs w:val="20"/>
+              </w:rPr>
+              <w:t>}</w:t>
             </w:r>
           </w:p>
         </w:tc>
@@ -7181,7 +7046,31 @@
                 <w:sz w:val="20"/>
                 <w:szCs w:val="20"/>
               </w:rPr>
-              <w:t>${hl2_direccion}</w:t>
+              <w:t>${</w:t>
+            </w:r>
+            <w:r>
+              <w:rPr>
+                <w:rFonts w:ascii="Arial" w:hAnsi="Arial" w:cs="Arial"/>
+                <w:sz w:val="20"/>
+                <w:szCs w:val="20"/>
+              </w:rPr>
+              <w:t>direccion</w:t>
+            </w:r>
+            <w:r>
+              <w:rPr>
+                <w:rFonts w:ascii="Arial" w:hAnsi="Arial" w:cs="Arial"/>
+                <w:sz w:val="20"/>
+                <w:szCs w:val="20"/>
+              </w:rPr>
+              <w:t>2</w:t>
+            </w:r>
+            <w:r>
+              <w:rPr>
+                <w:rFonts w:ascii="Arial" w:hAnsi="Arial" w:cs="Arial"/>
+                <w:sz w:val="20"/>
+                <w:szCs w:val="20"/>
+              </w:rPr>
+              <w:t>}</w:t>
             </w:r>
           </w:p>
         </w:tc>
@@ -7226,7 +7115,31 @@
                 <w:sz w:val="20"/>
                 <w:szCs w:val="20"/>
               </w:rPr>
-              <w:t>${hl2_telefono}</w:t>
+              <w:t>${</w:t>
+            </w:r>
+            <w:r>
+              <w:rPr>
+                <w:rFonts w:ascii="Arial" w:hAnsi="Arial" w:cs="Arial"/>
+                <w:sz w:val="20"/>
+                <w:szCs w:val="20"/>
+              </w:rPr>
+              <w:t>telefono</w:t>
+            </w:r>
+            <w:r>
+              <w:rPr>
+                <w:rFonts w:ascii="Arial" w:hAnsi="Arial" w:cs="Arial"/>
+                <w:sz w:val="20"/>
+                <w:szCs w:val="20"/>
+              </w:rPr>
+              <w:t>2</w:t>
+            </w:r>
+            <w:r>
+              <w:rPr>
+                <w:rFonts w:ascii="Arial" w:hAnsi="Arial" w:cs="Arial"/>
+                <w:sz w:val="20"/>
+                <w:szCs w:val="20"/>
+              </w:rPr>
+              <w:t>}</w:t>
             </w:r>
           </w:p>
         </w:tc>
@@ -7266,7 +7179,31 @@
                 <w:sz w:val="20"/>
                 <w:szCs w:val="20"/>
               </w:rPr>
-              <w:t>${hl2_jefe_inmediato}</w:t>
+              <w:t>${</w:t>
+            </w:r>
+            <w:r>
+              <w:rPr>
+                <w:rFonts w:ascii="Arial" w:hAnsi="Arial" w:cs="Arial"/>
+                <w:sz w:val="20"/>
+                <w:szCs w:val="20"/>
+              </w:rPr>
+              <w:t>jefe_inmediato</w:t>
+            </w:r>
+            <w:r>
+              <w:rPr>
+                <w:rFonts w:ascii="Arial" w:hAnsi="Arial" w:cs="Arial"/>
+                <w:sz w:val="20"/>
+                <w:szCs w:val="20"/>
+              </w:rPr>
+              <w:t>2</w:t>
+            </w:r>
+            <w:r>
+              <w:rPr>
+                <w:rFonts w:ascii="Arial" w:hAnsi="Arial" w:cs="Arial"/>
+                <w:sz w:val="20"/>
+                <w:szCs w:val="20"/>
+              </w:rPr>
+              <w:t>}</w:t>
             </w:r>
           </w:p>
         </w:tc>
@@ -7378,7 +7315,31 @@
                 <w:sz w:val="20"/>
                 <w:szCs w:val="20"/>
               </w:rPr>
-              <w:t>${hl2_cargo}</w:t>
+              <w:t>${</w:t>
+            </w:r>
+            <w:r>
+              <w:rPr>
+                <w:rFonts w:ascii="Arial" w:hAnsi="Arial" w:cs="Arial"/>
+                <w:sz w:val="20"/>
+                <w:szCs w:val="20"/>
+              </w:rPr>
+              <w:t>cargo</w:t>
+            </w:r>
+            <w:r>
+              <w:rPr>
+                <w:rFonts w:ascii="Arial" w:hAnsi="Arial" w:cs="Arial"/>
+                <w:sz w:val="20"/>
+                <w:szCs w:val="20"/>
+              </w:rPr>
+              <w:t>2</w:t>
+            </w:r>
+            <w:r>
+              <w:rPr>
+                <w:rFonts w:ascii="Arial" w:hAnsi="Arial" w:cs="Arial"/>
+                <w:sz w:val="20"/>
+                <w:szCs w:val="20"/>
+              </w:rPr>
+              <w:t>}</w:t>
             </w:r>
           </w:p>
           <w:p>
@@ -7427,7 +7388,7 @@
                 <w:szCs w:val="20"/>
                 <w:u w:val="single"/>
               </w:rPr>
-              <w:t>${hl</w:t>
+              <w:t>${</w:t>
             </w:r>
             <w:r>
               <w:rPr>
@@ -7436,6 +7397,15 @@
                 <w:szCs w:val="20"/>
                 <w:u w:val="single"/>
               </w:rPr>
+              <w:t>desde</w:t>
+            </w:r>
+            <w:r>
+              <w:rPr>
+                <w:rFonts w:ascii="Arial" w:hAnsi="Arial" w:cs="Arial"/>
+                <w:sz w:val="20"/>
+                <w:szCs w:val="20"/>
+                <w:u w:val="single"/>
+              </w:rPr>
               <w:t>2</w:t>
             </w:r>
             <w:r>
@@ -7445,7 +7415,7 @@
                 <w:szCs w:val="20"/>
                 <w:u w:val="single"/>
               </w:rPr>
-              <w:t>_desde}</w:t>
+              <w:t>}</w:t>
             </w:r>
             <w:r>
               <w:rPr>
@@ -7462,7 +7432,7 @@
                 <w:szCs w:val="20"/>
                 <w:u w:val="single"/>
               </w:rPr>
-              <w:t>${hl2_hasta</w:t>
+              <w:t>${</w:t>
             </w:r>
             <w:r>
               <w:rPr>
@@ -7471,6 +7441,24 @@
                 <w:szCs w:val="20"/>
                 <w:u w:val="single"/>
               </w:rPr>
+              <w:t>hasta</w:t>
+            </w:r>
+            <w:r>
+              <w:rPr>
+                <w:rFonts w:ascii="Arial" w:hAnsi="Arial" w:cs="Arial"/>
+                <w:sz w:val="20"/>
+                <w:szCs w:val="20"/>
+                <w:u w:val="single"/>
+              </w:rPr>
+              <w:t>2</w:t>
+            </w:r>
+            <w:r>
+              <w:rPr>
+                <w:rFonts w:ascii="Arial" w:hAnsi="Arial" w:cs="Arial"/>
+                <w:sz w:val="20"/>
+                <w:szCs w:val="20"/>
+                <w:u w:val="single"/>
+              </w:rPr>
               <w:t>}</w:t>
             </w:r>
           </w:p>
@@ -7511,7 +7499,39 @@
                 <w:sz w:val="20"/>
                 <w:szCs w:val="20"/>
               </w:rPr>
-              <w:t>${hl2_sueldo}</w:t>
+              <w:t>${</w:t>
+            </w:r>
+            <w:r>
+              <w:rPr>
+                <w:rFonts w:ascii="Arial" w:hAnsi="Arial" w:cs="Arial"/>
+                <w:sz w:val="20"/>
+                <w:szCs w:val="20"/>
+              </w:rPr>
+              <w:t>ultimo_</w:t>
+            </w:r>
+            <w:r>
+              <w:rPr>
+                <w:rFonts w:ascii="Arial" w:hAnsi="Arial" w:cs="Arial"/>
+                <w:sz w:val="20"/>
+                <w:szCs w:val="20"/>
+              </w:rPr>
+              <w:t>sueldo</w:t>
+            </w:r>
+            <w:r>
+              <w:rPr>
+                <w:rFonts w:ascii="Arial" w:hAnsi="Arial" w:cs="Arial"/>
+                <w:sz w:val="20"/>
+                <w:szCs w:val="20"/>
+              </w:rPr>
+              <w:t>2</w:t>
+            </w:r>
+            <w:r>
+              <w:rPr>
+                <w:rFonts w:ascii="Arial" w:hAnsi="Arial" w:cs="Arial"/>
+                <w:sz w:val="20"/>
+                <w:szCs w:val="20"/>
+              </w:rPr>
+              <w:t>}</w:t>
             </w:r>
           </w:p>
         </w:tc>
@@ -7582,7 +7602,31 @@
                 <w:sz w:val="20"/>
                 <w:szCs w:val="20"/>
               </w:rPr>
-              <w:t>${hl2_motivo_salida}</w:t>
+              <w:t>${</w:t>
+            </w:r>
+            <w:r>
+              <w:rPr>
+                <w:rFonts w:ascii="Arial" w:hAnsi="Arial" w:cs="Arial"/>
+                <w:sz w:val="20"/>
+                <w:szCs w:val="20"/>
+              </w:rPr>
+              <w:t>motivo_salida</w:t>
+            </w:r>
+            <w:r>
+              <w:rPr>
+                <w:rFonts w:ascii="Arial" w:hAnsi="Arial" w:cs="Arial"/>
+                <w:sz w:val="20"/>
+                <w:szCs w:val="20"/>
+              </w:rPr>
+              <w:t>1</w:t>
+            </w:r>
+            <w:r>
+              <w:rPr>
+                <w:rFonts w:ascii="Arial" w:hAnsi="Arial" w:cs="Arial"/>
+                <w:sz w:val="20"/>
+                <w:szCs w:val="20"/>
+              </w:rPr>
+              <w:t>}</w:t>
             </w:r>
           </w:p>
         </w:tc>
@@ -7854,7 +7898,31 @@
                 <w:sz w:val="20"/>
                 <w:szCs w:val="20"/>
               </w:rPr>
-              <w:t>${hl2_razon_informacion}</w:t>
+              <w:t>${</w:t>
+            </w:r>
+            <w:r>
+              <w:rPr>
+                <w:rFonts w:ascii="Arial" w:hAnsi="Arial" w:cs="Arial"/>
+                <w:sz w:val="20"/>
+                <w:szCs w:val="20"/>
+              </w:rPr>
+              <w:t>razon_informacion</w:t>
+            </w:r>
+            <w:r>
+              <w:rPr>
+                <w:rFonts w:ascii="Arial" w:hAnsi="Arial" w:cs="Arial"/>
+                <w:sz w:val="20"/>
+                <w:szCs w:val="20"/>
+              </w:rPr>
+              <w:t>2</w:t>
+            </w:r>
+            <w:r>
+              <w:rPr>
+                <w:rFonts w:ascii="Arial" w:hAnsi="Arial" w:cs="Arial"/>
+                <w:sz w:val="20"/>
+                <w:szCs w:val="20"/>
+              </w:rPr>
+              <w:t>}</w:t>
             </w:r>
           </w:p>
         </w:tc>
@@ -7956,7 +8024,31 @@
                 <w:sz w:val="20"/>
                 <w:szCs w:val="20"/>
               </w:rPr>
-              <w:t>${hl3_empresa}</w:t>
+              <w:t>${</w:t>
+            </w:r>
+            <w:r>
+              <w:rPr>
+                <w:rFonts w:ascii="Arial" w:hAnsi="Arial" w:cs="Arial"/>
+                <w:sz w:val="20"/>
+                <w:szCs w:val="20"/>
+              </w:rPr>
+              <w:t>empresa</w:t>
+            </w:r>
+            <w:r>
+              <w:rPr>
+                <w:rFonts w:ascii="Arial" w:hAnsi="Arial" w:cs="Arial"/>
+                <w:sz w:val="20"/>
+                <w:szCs w:val="20"/>
+              </w:rPr>
+              <w:t>3</w:t>
+            </w:r>
+            <w:r>
+              <w:rPr>
+                <w:rFonts w:ascii="Arial" w:hAnsi="Arial" w:cs="Arial"/>
+                <w:sz w:val="20"/>
+                <w:szCs w:val="20"/>
+              </w:rPr>
+              <w:t>}</w:t>
             </w:r>
           </w:p>
         </w:tc>
@@ -7996,7 +8088,23 @@
                 <w:sz w:val="20"/>
                 <w:szCs w:val="20"/>
               </w:rPr>
-              <w:t>${hl3_direccion}</w:t>
+              <w:t>${direccion</w:t>
+            </w:r>
+            <w:r>
+              <w:rPr>
+                <w:rFonts w:ascii="Arial" w:hAnsi="Arial" w:cs="Arial"/>
+                <w:sz w:val="20"/>
+                <w:szCs w:val="20"/>
+              </w:rPr>
+              <w:t>3</w:t>
+            </w:r>
+            <w:r>
+              <w:rPr>
+                <w:rFonts w:ascii="Arial" w:hAnsi="Arial" w:cs="Arial"/>
+                <w:sz w:val="20"/>
+                <w:szCs w:val="20"/>
+              </w:rPr>
+              <w:t>}</w:t>
             </w:r>
           </w:p>
         </w:tc>
@@ -8041,7 +8149,31 @@
                 <w:sz w:val="20"/>
                 <w:szCs w:val="20"/>
               </w:rPr>
-              <w:t>${hl3_telefono}</w:t>
+              <w:t>${</w:t>
+            </w:r>
+            <w:r>
+              <w:rPr>
+                <w:rFonts w:ascii="Arial" w:hAnsi="Arial" w:cs="Arial"/>
+                <w:sz w:val="20"/>
+                <w:szCs w:val="20"/>
+              </w:rPr>
+              <w:t>telefono</w:t>
+            </w:r>
+            <w:r>
+              <w:rPr>
+                <w:rFonts w:ascii="Arial" w:hAnsi="Arial" w:cs="Arial"/>
+                <w:sz w:val="20"/>
+                <w:szCs w:val="20"/>
+              </w:rPr>
+              <w:t>3</w:t>
+            </w:r>
+            <w:r>
+              <w:rPr>
+                <w:rFonts w:ascii="Arial" w:hAnsi="Arial" w:cs="Arial"/>
+                <w:sz w:val="20"/>
+                <w:szCs w:val="20"/>
+              </w:rPr>
+              <w:t>}</w:t>
             </w:r>
           </w:p>
         </w:tc>
@@ -8081,7 +8213,31 @@
                 <w:sz w:val="20"/>
                 <w:szCs w:val="20"/>
               </w:rPr>
-              <w:t>${hl3_jefe_inmediato}</w:t>
+              <w:t>${</w:t>
+            </w:r>
+            <w:r>
+              <w:rPr>
+                <w:rFonts w:ascii="Arial" w:hAnsi="Arial" w:cs="Arial"/>
+                <w:sz w:val="20"/>
+                <w:szCs w:val="20"/>
+              </w:rPr>
+              <w:t>jefe_inmediato</w:t>
+            </w:r>
+            <w:r>
+              <w:rPr>
+                <w:rFonts w:ascii="Arial" w:hAnsi="Arial" w:cs="Arial"/>
+                <w:sz w:val="20"/>
+                <w:szCs w:val="20"/>
+              </w:rPr>
+              <w:t>3</w:t>
+            </w:r>
+            <w:r>
+              <w:rPr>
+                <w:rFonts w:ascii="Arial" w:hAnsi="Arial" w:cs="Arial"/>
+                <w:sz w:val="20"/>
+                <w:szCs w:val="20"/>
+              </w:rPr>
+              <w:t>}</w:t>
             </w:r>
           </w:p>
         </w:tc>
@@ -8193,7 +8349,31 @@
                 <w:sz w:val="20"/>
                 <w:szCs w:val="20"/>
               </w:rPr>
-              <w:t>${hl3_cargo}</w:t>
+              <w:t>${</w:t>
+            </w:r>
+            <w:r>
+              <w:rPr>
+                <w:rFonts w:ascii="Arial" w:hAnsi="Arial" w:cs="Arial"/>
+                <w:sz w:val="20"/>
+                <w:szCs w:val="20"/>
+              </w:rPr>
+              <w:t>cargo</w:t>
+            </w:r>
+            <w:r>
+              <w:rPr>
+                <w:rFonts w:ascii="Arial" w:hAnsi="Arial" w:cs="Arial"/>
+                <w:sz w:val="20"/>
+                <w:szCs w:val="20"/>
+              </w:rPr>
+              <w:t>3</w:t>
+            </w:r>
+            <w:r>
+              <w:rPr>
+                <w:rFonts w:ascii="Arial" w:hAnsi="Arial" w:cs="Arial"/>
+                <w:sz w:val="20"/>
+                <w:szCs w:val="20"/>
+              </w:rPr>
+              <w:t>}</w:t>
             </w:r>
           </w:p>
           <w:p>
@@ -8242,7 +8422,7 @@
                 <w:szCs w:val="20"/>
                 <w:u w:val="single"/>
               </w:rPr>
-              <w:t>${hl</w:t>
+              <w:t>${</w:t>
             </w:r>
             <w:r>
               <w:rPr>
@@ -8251,6 +8431,15 @@
                 <w:szCs w:val="20"/>
                 <w:u w:val="single"/>
               </w:rPr>
+              <w:t>desde</w:t>
+            </w:r>
+            <w:r>
+              <w:rPr>
+                <w:rFonts w:ascii="Arial" w:hAnsi="Arial" w:cs="Arial"/>
+                <w:sz w:val="20"/>
+                <w:szCs w:val="20"/>
+                <w:u w:val="single"/>
+              </w:rPr>
               <w:t>3</w:t>
             </w:r>
             <w:r>
@@ -8260,7 +8449,7 @@
                 <w:szCs w:val="20"/>
                 <w:u w:val="single"/>
               </w:rPr>
-              <w:t>_desde}</w:t>
+              <w:t>}</w:t>
             </w:r>
             <w:r>
               <w:rPr>
@@ -8277,7 +8466,7 @@
                 <w:szCs w:val="20"/>
                 <w:u w:val="single"/>
               </w:rPr>
-              <w:t>${hl3_hasta</w:t>
+              <w:t>${</w:t>
             </w:r>
             <w:r>
               <w:rPr>
@@ -8286,6 +8475,24 @@
                 <w:szCs w:val="20"/>
                 <w:u w:val="single"/>
               </w:rPr>
+              <w:t>hasta</w:t>
+            </w:r>
+            <w:r>
+              <w:rPr>
+                <w:rFonts w:ascii="Arial" w:hAnsi="Arial" w:cs="Arial"/>
+                <w:sz w:val="20"/>
+                <w:szCs w:val="20"/>
+                <w:u w:val="single"/>
+              </w:rPr>
+              <w:t>3</w:t>
+            </w:r>
+            <w:r>
+              <w:rPr>
+                <w:rFonts w:ascii="Arial" w:hAnsi="Arial" w:cs="Arial"/>
+                <w:sz w:val="20"/>
+                <w:szCs w:val="20"/>
+                <w:u w:val="single"/>
+              </w:rPr>
               <w:t>}</w:t>
             </w:r>
           </w:p>
@@ -8326,7 +8533,39 @@
                 <w:sz w:val="20"/>
                 <w:szCs w:val="20"/>
               </w:rPr>
-              <w:t>${hl3_sueldo}</w:t>
+              <w:t>${</w:t>
+            </w:r>
+            <w:r>
+              <w:rPr>
+                <w:rFonts w:ascii="Arial" w:hAnsi="Arial" w:cs="Arial"/>
+                <w:sz w:val="20"/>
+                <w:szCs w:val="20"/>
+              </w:rPr>
+              <w:t>ultimo_</w:t>
+            </w:r>
+            <w:r>
+              <w:rPr>
+                <w:rFonts w:ascii="Arial" w:hAnsi="Arial" w:cs="Arial"/>
+                <w:sz w:val="20"/>
+                <w:szCs w:val="20"/>
+              </w:rPr>
+              <w:t>sueldo</w:t>
+            </w:r>
+            <w:r>
+              <w:rPr>
+                <w:rFonts w:ascii="Arial" w:hAnsi="Arial" w:cs="Arial"/>
+                <w:sz w:val="20"/>
+                <w:szCs w:val="20"/>
+              </w:rPr>
+              <w:t>3</w:t>
+            </w:r>
+            <w:r>
+              <w:rPr>
+                <w:rFonts w:ascii="Arial" w:hAnsi="Arial" w:cs="Arial"/>
+                <w:sz w:val="20"/>
+                <w:szCs w:val="20"/>
+              </w:rPr>
+              <w:t>}</w:t>
             </w:r>
           </w:p>
         </w:tc>
@@ -8397,7 +8636,31 @@
                 <w:sz w:val="20"/>
                 <w:szCs w:val="20"/>
               </w:rPr>
-              <w:t>${hl3_motivo_salida}</w:t>
+              <w:t>${</w:t>
+            </w:r>
+            <w:r>
+              <w:rPr>
+                <w:rFonts w:ascii="Arial" w:hAnsi="Arial" w:cs="Arial"/>
+                <w:sz w:val="20"/>
+                <w:szCs w:val="20"/>
+              </w:rPr>
+              <w:t>motivo_salida</w:t>
+            </w:r>
+            <w:r>
+              <w:rPr>
+                <w:rFonts w:ascii="Arial" w:hAnsi="Arial" w:cs="Arial"/>
+                <w:sz w:val="20"/>
+                <w:szCs w:val="20"/>
+              </w:rPr>
+              <w:t>3</w:t>
+            </w:r>
+            <w:r>
+              <w:rPr>
+                <w:rFonts w:ascii="Arial" w:hAnsi="Arial" w:cs="Arial"/>
+                <w:sz w:val="20"/>
+                <w:szCs w:val="20"/>
+              </w:rPr>
+              <w:t>}</w:t>
             </w:r>
           </w:p>
         </w:tc>
@@ -8671,7 +8934,31 @@
                 <w:sz w:val="20"/>
                 <w:szCs w:val="20"/>
               </w:rPr>
-              <w:t>${hl3_razon_informacion}</w:t>
+              <w:t>${</w:t>
+            </w:r>
+            <w:r>
+              <w:rPr>
+                <w:rFonts w:ascii="Arial" w:hAnsi="Arial" w:cs="Arial"/>
+                <w:sz w:val="20"/>
+                <w:szCs w:val="20"/>
+              </w:rPr>
+              <w:t>razon_informacion</w:t>
+            </w:r>
+            <w:r>
+              <w:rPr>
+                <w:rFonts w:ascii="Arial" w:hAnsi="Arial" w:cs="Arial"/>
+                <w:sz w:val="20"/>
+                <w:szCs w:val="20"/>
+              </w:rPr>
+              <w:t>3</w:t>
+            </w:r>
+            <w:r>
+              <w:rPr>
+                <w:rFonts w:ascii="Arial" w:hAnsi="Arial" w:cs="Arial"/>
+                <w:sz w:val="20"/>
+                <w:szCs w:val="20"/>
+              </w:rPr>
+              <w:t>}</w:t>
             </w:r>
           </w:p>
         </w:tc>
@@ -8972,112 +9259,6 @@
           </w:p>
         </w:tc>
       </w:tr>
-      <w:tr>
-        <w:trPr>
-          <w:trHeight w:val="439"/>
-        </w:trPr>
-        <w:tc>
-          <w:tcPr>
-            <w:tcW w:w="4219" w:type="dxa"/>
-            <w:vAlign w:val="center"/>
-          </w:tcPr>
-          <w:p>
-            <w:pPr>
-              <w:jc w:val="center"/>
-              <w:rPr>
-                <w:rFonts w:ascii="Arial" w:hAnsi="Arial" w:cs="Arial"/>
-                <w:sz w:val="20"/>
-                <w:szCs w:val="20"/>
-              </w:rPr>
-            </w:pPr>
-          </w:p>
-        </w:tc>
-        <w:tc>
-          <w:tcPr>
-            <w:tcW w:w="3686" w:type="dxa"/>
-            <w:vAlign w:val="center"/>
-          </w:tcPr>
-          <w:p>
-            <w:pPr>
-              <w:jc w:val="center"/>
-              <w:rPr>
-                <w:rFonts w:ascii="Arial" w:hAnsi="Arial" w:cs="Arial"/>
-                <w:sz w:val="20"/>
-                <w:szCs w:val="20"/>
-              </w:rPr>
-            </w:pPr>
-          </w:p>
-        </w:tc>
-        <w:tc>
-          <w:tcPr>
-            <w:tcW w:w="1412" w:type="dxa"/>
-            <w:vAlign w:val="center"/>
-          </w:tcPr>
-          <w:p>
-            <w:pPr>
-              <w:jc w:val="center"/>
-              <w:rPr>
-                <w:rFonts w:ascii="Arial" w:hAnsi="Arial" w:cs="Arial"/>
-                <w:sz w:val="20"/>
-                <w:szCs w:val="20"/>
-              </w:rPr>
-            </w:pPr>
-          </w:p>
-        </w:tc>
-      </w:tr>
-      <w:tr>
-        <w:trPr>
-          <w:trHeight w:val="439"/>
-        </w:trPr>
-        <w:tc>
-          <w:tcPr>
-            <w:tcW w:w="4219" w:type="dxa"/>
-            <w:vAlign w:val="center"/>
-          </w:tcPr>
-          <w:p>
-            <w:pPr>
-              <w:jc w:val="center"/>
-              <w:rPr>
-                <w:rFonts w:ascii="Arial" w:hAnsi="Arial" w:cs="Arial"/>
-                <w:sz w:val="20"/>
-                <w:szCs w:val="20"/>
-              </w:rPr>
-            </w:pPr>
-          </w:p>
-        </w:tc>
-        <w:tc>
-          <w:tcPr>
-            <w:tcW w:w="3686" w:type="dxa"/>
-            <w:vAlign w:val="center"/>
-          </w:tcPr>
-          <w:p>
-            <w:pPr>
-              <w:jc w:val="center"/>
-              <w:rPr>
-                <w:rFonts w:ascii="Arial" w:hAnsi="Arial" w:cs="Arial"/>
-                <w:sz w:val="20"/>
-                <w:szCs w:val="20"/>
-              </w:rPr>
-            </w:pPr>
-          </w:p>
-        </w:tc>
-        <w:tc>
-          <w:tcPr>
-            <w:tcW w:w="1412" w:type="dxa"/>
-            <w:vAlign w:val="center"/>
-          </w:tcPr>
-          <w:p>
-            <w:pPr>
-              <w:jc w:val="center"/>
-              <w:rPr>
-                <w:rFonts w:ascii="Arial" w:hAnsi="Arial" w:cs="Arial"/>
-                <w:sz w:val="20"/>
-                <w:szCs w:val="20"/>
-              </w:rPr>
-            </w:pPr>
-          </w:p>
-        </w:tc>
-      </w:tr>
     </w:tbl>
     <w:p>
       <w:pPr>
@@ -9115,98 +9296,18 @@
           <w:b/>
           <w:sz w:val="20"/>
           <w:szCs w:val="20"/>
+          <w:lang w:val="es-GT"/>
         </w:rPr>
       </w:pPr>
-    </w:p>
-    <w:p>
-      <w:pPr>
+      <w:r>
         <w:rPr>
           <w:rFonts w:ascii="Arial" w:hAnsi="Arial" w:cs="Arial"/>
           <w:b/>
           <w:sz w:val="20"/>
           <w:szCs w:val="20"/>
         </w:rPr>
-      </w:pPr>
-    </w:p>
-    <w:p>
-      <w:pPr>
-        <w:rPr>
-          <w:rFonts w:ascii="Arial" w:hAnsi="Arial" w:cs="Arial"/>
-          <w:b/>
-          <w:sz w:val="20"/>
-          <w:szCs w:val="20"/>
-        </w:rPr>
-      </w:pPr>
-    </w:p>
-    <w:p>
-      <w:pPr>
-        <w:rPr>
-          <w:rFonts w:ascii="Arial" w:hAnsi="Arial" w:cs="Arial"/>
-          <w:b/>
-          <w:sz w:val="20"/>
-          <w:szCs w:val="20"/>
-        </w:rPr>
-      </w:pPr>
-    </w:p>
-    <w:p>
-      <w:pPr>
-        <w:rPr>
-          <w:rFonts w:ascii="Arial" w:hAnsi="Arial" w:cs="Arial"/>
-          <w:b/>
-          <w:sz w:val="20"/>
-          <w:szCs w:val="20"/>
-        </w:rPr>
-      </w:pPr>
-    </w:p>
-    <w:p>
-      <w:pPr>
-        <w:rPr>
-          <w:rFonts w:ascii="Arial" w:hAnsi="Arial" w:cs="Arial"/>
-          <w:b/>
-          <w:sz w:val="20"/>
-          <w:szCs w:val="20"/>
-        </w:rPr>
-      </w:pPr>
-    </w:p>
-    <w:p>
-      <w:pPr>
-        <w:rPr>
-          <w:rFonts w:ascii="Arial" w:hAnsi="Arial" w:cs="Arial"/>
-          <w:b/>
-          <w:sz w:val="20"/>
-          <w:szCs w:val="20"/>
-        </w:rPr>
-      </w:pPr>
-    </w:p>
-    <w:p>
-      <w:pPr>
-        <w:rPr>
-          <w:rFonts w:ascii="Arial" w:hAnsi="Arial" w:cs="Arial"/>
-          <w:b/>
-          <w:sz w:val="20"/>
-          <w:szCs w:val="20"/>
-        </w:rPr>
-      </w:pPr>
-    </w:p>
-    <w:p>
-      <w:pPr>
-        <w:rPr>
-          <w:rFonts w:ascii="Arial" w:hAnsi="Arial" w:cs="Arial"/>
-          <w:b/>
-          <w:sz w:val="20"/>
-          <w:szCs w:val="20"/>
-        </w:rPr>
-      </w:pPr>
-    </w:p>
-    <w:p>
-      <w:pPr>
-        <w:rPr>
-          <w:rFonts w:ascii="Arial" w:hAnsi="Arial" w:cs="Arial"/>
-          <w:b/>
-          <w:sz w:val="20"/>
-          <w:szCs w:val="20"/>
-        </w:rPr>
-      </w:pPr>
+        <w:br w:type="page"/>
+      </w:r>
     </w:p>
     <w:p>
       <w:pPr>
@@ -9466,113 +9567,19 @@
           </w:p>
         </w:tc>
       </w:tr>
-      <w:tr>
-        <w:trPr>
-          <w:trHeight w:val="439"/>
-        </w:trPr>
-        <w:tc>
-          <w:tcPr>
-            <w:tcW w:w="4219" w:type="dxa"/>
-            <w:vAlign w:val="center"/>
-          </w:tcPr>
-          <w:p>
-            <w:pPr>
-              <w:jc w:val="center"/>
-              <w:rPr>
-                <w:rFonts w:ascii="Arial" w:hAnsi="Arial" w:cs="Arial"/>
-                <w:sz w:val="20"/>
-                <w:szCs w:val="20"/>
-              </w:rPr>
-            </w:pPr>
-          </w:p>
-        </w:tc>
-        <w:tc>
-          <w:tcPr>
-            <w:tcW w:w="3686" w:type="dxa"/>
-            <w:vAlign w:val="center"/>
-          </w:tcPr>
-          <w:p>
-            <w:pPr>
-              <w:jc w:val="center"/>
-              <w:rPr>
-                <w:rFonts w:ascii="Arial" w:hAnsi="Arial" w:cs="Arial"/>
-                <w:sz w:val="20"/>
-                <w:szCs w:val="20"/>
-              </w:rPr>
-            </w:pPr>
-          </w:p>
-        </w:tc>
-        <w:tc>
-          <w:tcPr>
-            <w:tcW w:w="1412" w:type="dxa"/>
-            <w:vAlign w:val="center"/>
-          </w:tcPr>
-          <w:p>
-            <w:pPr>
-              <w:jc w:val="center"/>
-              <w:rPr>
-                <w:rFonts w:ascii="Arial" w:hAnsi="Arial" w:cs="Arial"/>
-                <w:sz w:val="20"/>
-                <w:szCs w:val="20"/>
-              </w:rPr>
-            </w:pPr>
-          </w:p>
-        </w:tc>
-      </w:tr>
-      <w:tr>
-        <w:trPr>
-          <w:trHeight w:val="439"/>
-        </w:trPr>
-        <w:tc>
-          <w:tcPr>
-            <w:tcW w:w="4219" w:type="dxa"/>
-            <w:vAlign w:val="center"/>
-          </w:tcPr>
-          <w:p>
-            <w:pPr>
-              <w:jc w:val="center"/>
-              <w:rPr>
-                <w:rFonts w:ascii="Arial" w:hAnsi="Arial" w:cs="Arial"/>
-                <w:sz w:val="20"/>
-                <w:szCs w:val="20"/>
-              </w:rPr>
-            </w:pPr>
-          </w:p>
-        </w:tc>
-        <w:tc>
-          <w:tcPr>
-            <w:tcW w:w="3686" w:type="dxa"/>
-            <w:vAlign w:val="center"/>
-          </w:tcPr>
-          <w:p>
-            <w:pPr>
-              <w:jc w:val="center"/>
-              <w:rPr>
-                <w:rFonts w:ascii="Arial" w:hAnsi="Arial" w:cs="Arial"/>
-                <w:sz w:val="20"/>
-                <w:szCs w:val="20"/>
-              </w:rPr>
-            </w:pPr>
-          </w:p>
-        </w:tc>
-        <w:tc>
-          <w:tcPr>
-            <w:tcW w:w="1412" w:type="dxa"/>
-            <w:vAlign w:val="center"/>
-          </w:tcPr>
-          <w:p>
-            <w:pPr>
-              <w:jc w:val="center"/>
-              <w:rPr>
-                <w:rFonts w:ascii="Arial" w:hAnsi="Arial" w:cs="Arial"/>
-                <w:sz w:val="20"/>
-                <w:szCs w:val="20"/>
-              </w:rPr>
-            </w:pPr>
-          </w:p>
-        </w:tc>
-      </w:tr>
     </w:tbl>
+    <w:p>
+      <w:pPr>
+        <w:rPr>
+          <w:rFonts w:ascii="Arial" w:hAnsi="Arial" w:cs="Arial"/>
+          <w:b/>
+          <w:bCs/>
+          <w:iCs/>
+          <w:sz w:val="20"/>
+          <w:szCs w:val="20"/>
+        </w:rPr>
+      </w:pPr>
+    </w:p>
     <w:p>
       <w:pPr>
         <w:rPr>
@@ -9904,33 +9911,53 @@
                 <w:sz w:val="20"/>
                 <w:szCs w:val="20"/>
               </w:rPr>
-              <w:t>${cant_peronas_dependientes}</w:t>
+              <w:t>${cant_per</w:t>
+            </w:r>
+            <w:r>
+              <w:rPr>
+                <w:rFonts w:ascii="Arial" w:hAnsi="Arial" w:cs="Arial"/>
+                <w:sz w:val="20"/>
+                <w:szCs w:val="20"/>
+              </w:rPr>
+              <w:t>s</w:t>
+            </w:r>
+            <w:r>
+              <w:rPr>
+                <w:rFonts w:ascii="Arial" w:hAnsi="Arial" w:cs="Arial"/>
+                <w:sz w:val="20"/>
+                <w:szCs w:val="20"/>
+              </w:rPr>
+              <w:t>onas_dependientes}</w:t>
             </w:r>
           </w:p>
         </w:tc>
       </w:tr>
       <w:tr>
         <w:trPr>
-          <w:trHeight w:val="1433"/>
+          <w:trHeight w:val="499"/>
         </w:trPr>
         <w:tc>
           <w:tcPr>
             <w:tcW w:w="6062" w:type="dxa"/>
+            <w:vAlign w:val="center"/>
           </w:tcPr>
           <w:p>
             <w:pPr>
               <w:autoSpaceDE w:val="0"/>
               <w:autoSpaceDN w:val="0"/>
               <w:adjustRightInd w:val="0"/>
-              <w:rPr>
-                <w:rFonts w:ascii="Arial" w:hAnsi="Arial" w:cs="Arial"/>
-                <w:sz w:val="20"/>
-                <w:szCs w:val="20"/>
-              </w:rPr>
-            </w:pPr>
-            <w:r>
-              <w:rPr>
-                <w:rFonts w:ascii="Arial" w:hAnsi="Arial" w:cs="Arial"/>
+              <w:jc w:val="center"/>
+              <w:rPr>
+                <w:rFonts w:ascii="Arial" w:hAnsi="Arial" w:cs="Arial"/>
+                <w:b/>
+                <w:sz w:val="20"/>
+                <w:szCs w:val="20"/>
+              </w:rPr>
+            </w:pPr>
+            <w:r>
+              <w:rPr>
+                <w:rFonts w:ascii="Arial" w:hAnsi="Arial" w:cs="Arial"/>
+                <w:b/>
                 <w:sz w:val="20"/>
                 <w:szCs w:val="20"/>
               </w:rPr>
@@ -9939,20 +9966,19 @@
             <w:r>
               <w:rPr>
                 <w:rFonts w:ascii="Arial" w:hAnsi="Arial" w:cs="Arial"/>
+                <w:b/>
                 <w:sz w:val="20"/>
                 <w:szCs w:val="20"/>
               </w:rPr>
               <w:t>s</w:t>
             </w:r>
-            <w:r>
-              <w:rPr>
-                <w:rFonts w:ascii="Arial" w:hAnsi="Arial" w:cs="Arial"/>
-                <w:sz w:val="20"/>
-                <w:szCs w:val="20"/>
-              </w:rPr>
-              <w:t>:</w:t>
-            </w:r>
-          </w:p>
+          </w:p>
+        </w:tc>
+        <w:tc>
+          <w:tcPr>
+            <w:tcW w:w="3402" w:type="dxa"/>
+            <w:vAlign w:val="center"/>
+          </w:tcPr>
           <w:p>
             <w:pPr>
               <w:autoSpaceDE w:val="0"/>
@@ -9961,104 +9987,59 @@
               <w:jc w:val="center"/>
               <w:rPr>
                 <w:rFonts w:ascii="Arial" w:hAnsi="Arial" w:cs="Arial"/>
-                <w:sz w:val="20"/>
-                <w:szCs w:val="20"/>
-              </w:rPr>
-            </w:pPr>
-            <w:r>
-              <w:rPr>
-                <w:rFonts w:ascii="Arial" w:hAnsi="Arial" w:cs="Arial"/>
-                <w:sz w:val="20"/>
-                <w:szCs w:val="20"/>
-              </w:rPr>
-              <w:t>${personas_dependientes}</w:t>
-            </w:r>
-          </w:p>
+                <w:b/>
+                <w:sz w:val="20"/>
+                <w:szCs w:val="20"/>
+              </w:rPr>
+            </w:pPr>
+            <w:r>
+              <w:rPr>
+                <w:rFonts w:ascii="Arial" w:hAnsi="Arial" w:cs="Arial"/>
+                <w:b/>
+                <w:sz w:val="20"/>
+                <w:szCs w:val="20"/>
+              </w:rPr>
+              <w:t>Parentesco</w:t>
+            </w:r>
+          </w:p>
+        </w:tc>
+      </w:tr>
+      <w:tr>
+        <w:trPr>
+          <w:trHeight w:val="437"/>
+        </w:trPr>
+        <w:tc>
+          <w:tcPr>
+            <w:tcW w:w="6062" w:type="dxa"/>
+            <w:vAlign w:val="center"/>
+          </w:tcPr>
           <w:p>
             <w:pPr>
               <w:autoSpaceDE w:val="0"/>
               <w:autoSpaceDN w:val="0"/>
               <w:adjustRightInd w:val="0"/>
-              <w:rPr>
-                <w:rFonts w:ascii="Arial" w:hAnsi="Arial" w:cs="Arial"/>
-                <w:sz w:val="20"/>
-                <w:szCs w:val="20"/>
-              </w:rPr>
-            </w:pPr>
-          </w:p>
-          <w:p>
-            <w:pPr>
-              <w:autoSpaceDE w:val="0"/>
-              <w:autoSpaceDN w:val="0"/>
-              <w:adjustRightInd w:val="0"/>
-              <w:rPr>
-                <w:rFonts w:ascii="Arial" w:hAnsi="Arial" w:cs="Arial"/>
-                <w:sz w:val="20"/>
-                <w:szCs w:val="20"/>
-              </w:rPr>
-            </w:pPr>
-          </w:p>
-          <w:p>
-            <w:pPr>
-              <w:autoSpaceDE w:val="0"/>
-              <w:autoSpaceDN w:val="0"/>
-              <w:adjustRightInd w:val="0"/>
-              <w:rPr>
-                <w:rFonts w:ascii="Arial" w:hAnsi="Arial" w:cs="Arial"/>
-                <w:sz w:val="20"/>
-                <w:szCs w:val="20"/>
-              </w:rPr>
-            </w:pPr>
-          </w:p>
-          <w:p>
-            <w:pPr>
-              <w:autoSpaceDE w:val="0"/>
-              <w:autoSpaceDN w:val="0"/>
-              <w:adjustRightInd w:val="0"/>
-              <w:rPr>
-                <w:rFonts w:ascii="Arial" w:hAnsi="Arial" w:cs="Arial"/>
-                <w:sz w:val="20"/>
-                <w:szCs w:val="20"/>
-              </w:rPr>
-            </w:pPr>
-          </w:p>
-          <w:p>
-            <w:pPr>
-              <w:autoSpaceDE w:val="0"/>
-              <w:autoSpaceDN w:val="0"/>
-              <w:adjustRightInd w:val="0"/>
-              <w:rPr>
-                <w:rFonts w:ascii="Arial" w:hAnsi="Arial" w:cs="Arial"/>
-                <w:sz w:val="20"/>
-                <w:szCs w:val="20"/>
-              </w:rPr>
-            </w:pPr>
+              <w:jc w:val="center"/>
+              <w:rPr>
+                <w:rFonts w:ascii="Arial" w:hAnsi="Arial" w:cs="Arial"/>
+                <w:sz w:val="20"/>
+                <w:szCs w:val="20"/>
+              </w:rPr>
+            </w:pPr>
+            <w:r>
+              <w:rPr>
+                <w:rFonts w:ascii="Arial" w:hAnsi="Arial" w:cs="Arial"/>
+                <w:sz w:val="20"/>
+                <w:szCs w:val="20"/>
+              </w:rPr>
+              <w:t>${pd_nombre}</w:t>
+            </w:r>
           </w:p>
         </w:tc>
         <w:tc>
           <w:tcPr>
             <w:tcW w:w="3402" w:type="dxa"/>
-          </w:tcPr>
-          <w:p>
-            <w:pPr>
-              <w:autoSpaceDE w:val="0"/>
-              <w:autoSpaceDN w:val="0"/>
-              <w:adjustRightInd w:val="0"/>
-              <w:rPr>
-                <w:rFonts w:ascii="Arial" w:hAnsi="Arial" w:cs="Arial"/>
-                <w:sz w:val="20"/>
-                <w:szCs w:val="20"/>
-              </w:rPr>
-            </w:pPr>
-            <w:r>
-              <w:rPr>
-                <w:rFonts w:ascii="Arial" w:hAnsi="Arial" w:cs="Arial"/>
-                <w:sz w:val="20"/>
-                <w:szCs w:val="20"/>
-              </w:rPr>
-              <w:t>Parentesco:</w:t>
-            </w:r>
-          </w:p>
+            <w:vAlign w:val="center"/>
+          </w:tcPr>
           <w:p>
             <w:pPr>
               <w:autoSpaceDE w:val="0"/>
@@ -10548,7 +10529,23 @@
                 <w:sz w:val="20"/>
                 <w:szCs w:val="20"/>
               </w:rPr>
-              <w:t>${monto_total_ingresos}</w:t>
+              <w:t>${monto_</w:t>
+            </w:r>
+            <w:r>
+              <w:rPr>
+                <w:rFonts w:ascii="Arial" w:hAnsi="Arial" w:cs="Arial"/>
+                <w:sz w:val="20"/>
+                <w:szCs w:val="20"/>
+              </w:rPr>
+              <w:t>ingreso_total</w:t>
+            </w:r>
+            <w:r>
+              <w:rPr>
+                <w:rFonts w:ascii="Arial" w:hAnsi="Arial" w:cs="Arial"/>
+                <w:sz w:val="20"/>
+                <w:szCs w:val="20"/>
+              </w:rPr>
+              <w:t>}</w:t>
             </w:r>
           </w:p>
         </w:tc>
@@ -10841,7 +10838,7 @@
                 <w:lang w:val="es-GT"/>
               </w:rPr>
               <w:pict>
-                <v:shape id="_x0000_s1066" type="#_x0000_t202" style="position:absolute;margin-left:258.5pt;margin-top:6.1pt;width:23.2pt;height:22.5pt;z-index:251663872;visibility:visible;mso-wrap-distance-top:3.6pt;mso-wrap-distance-bottom:3.6pt;mso-width-relative:margin;mso-height-relative:margin" filled="f">
+                <v:shape id="_x0000_s1066" type="#_x0000_t202" style="position:absolute;margin-left:258.5pt;margin-top:6.1pt;width:23.25pt;height:22.5pt;z-index:251663872;visibility:visible;mso-wrap-distance-top:3.6pt;mso-wrap-distance-bottom:3.6pt;mso-width-relative:margin;mso-height-relative:margin" filled="f">
                   <v:textbox style="mso-next-textbox:#_x0000_s1066">
                     <w:txbxContent>
                       <w:p>
@@ -10861,7 +10858,16 @@
                             <w:bCs/>
                             <w:lang w:val="es-MX"/>
                           </w:rPr>
-                          <w:t>${td4}</w:t>
+                          <w:t>${otro_deuda</w:t>
+                        </w:r>
+                        <w:r>
+                          <w:rPr>
+                            <w:rFonts w:ascii="Arial" w:hAnsi="Arial" w:cs="Arial"/>
+                            <w:b/>
+                            <w:bCs/>
+                            <w:lang w:val="es-MX"/>
+                          </w:rPr>
+                          <w:t>}</w:t>
                         </w:r>
                       </w:p>
                     </w:txbxContent>
@@ -10878,7 +10884,7 @@
                 <w:lang w:val="es-GT"/>
               </w:rPr>
               <w:pict>
-                <v:shape id="_x0000_s1065" type="#_x0000_t202" style="position:absolute;margin-left:200.75pt;margin-top:5.35pt;width:23.2pt;height:22.5pt;z-index:251662848;visibility:visible;mso-wrap-distance-top:3.6pt;mso-wrap-distance-bottom:3.6pt;mso-width-relative:margin;mso-height-relative:margin" filled="f">
+                <v:shape id="_x0000_s1065" type="#_x0000_t202" style="position:absolute;margin-left:200.75pt;margin-top:5.35pt;width:23.25pt;height:22.5pt;z-index:251662848;visibility:visible;mso-wrap-distance-top:3.6pt;mso-wrap-distance-bottom:3.6pt;mso-width-relative:margin;mso-height-relative:margin" filled="f">
                   <v:textbox style="mso-next-textbox:#_x0000_s1065">
                     <w:txbxContent>
                       <w:p>
@@ -10898,7 +10904,16 @@
                             <w:bCs/>
                             <w:lang w:val="es-MX"/>
                           </w:rPr>
-                          <w:t>${td3}</w:t>
+                          <w:t>${deuda_prestamo</w:t>
+                        </w:r>
+                        <w:r>
+                          <w:rPr>
+                            <w:rFonts w:ascii="Arial" w:hAnsi="Arial" w:cs="Arial"/>
+                            <w:b/>
+                            <w:bCs/>
+                            <w:lang w:val="es-MX"/>
+                          </w:rPr>
+                          <w:t>}</w:t>
                         </w:r>
                       </w:p>
                     </w:txbxContent>
@@ -10915,7 +10930,7 @@
                 <w:lang w:val="es-GT"/>
               </w:rPr>
               <w:pict>
-                <v:shape id="_x0000_s1064" type="#_x0000_t202" style="position:absolute;margin-left:116.75pt;margin-top:6.1pt;width:23.2pt;height:22.5pt;z-index:251661824;visibility:visible;mso-wrap-distance-top:3.6pt;mso-wrap-distance-bottom:3.6pt;mso-width-relative:margin;mso-height-relative:margin" filled="f">
+                <v:shape id="_x0000_s1064" type="#_x0000_t202" style="position:absolute;margin-left:116.75pt;margin-top:6.1pt;width:23.25pt;height:22.5pt;z-index:251661824;visibility:visible;mso-wrap-distance-top:3.6pt;mso-wrap-distance-bottom:3.6pt;mso-width-relative:margin;mso-height-relative:margin" filled="f">
                   <v:textbox style="mso-next-textbox:#_x0000_s1064">
                     <w:txbxContent>
                       <w:p>
@@ -10935,7 +10950,16 @@
                             <w:bCs/>
                             <w:lang w:val="es-MX"/>
                           </w:rPr>
-                          <w:t>${tp2}</w:t>
+                          <w:t>${deuda_vehiculo</w:t>
+                        </w:r>
+                        <w:r>
+                          <w:rPr>
+                            <w:rFonts w:ascii="Arial" w:hAnsi="Arial" w:cs="Arial"/>
+                            <w:b/>
+                            <w:bCs/>
+                            <w:lang w:val="es-MX"/>
+                          </w:rPr>
+                          <w:t>}</w:t>
                         </w:r>
                       </w:p>
                     </w:txbxContent>
@@ -10952,7 +10976,7 @@
                 <w:lang w:val="es-GT"/>
               </w:rPr>
               <w:pict>
-                <v:shape id="_x0000_s1063" type="#_x0000_t202" style="position:absolute;margin-left:37.2pt;margin-top:6.1pt;width:23.2pt;height:22.5pt;z-index:251660800;visibility:visible;mso-wrap-distance-top:3.6pt;mso-wrap-distance-bottom:3.6pt;mso-width-relative:margin;mso-height-relative:margin" filled="f">
+                <v:shape id="_x0000_s1063" type="#_x0000_t202" style="position:absolute;margin-left:37.2pt;margin-top:6.1pt;width:23.25pt;height:22.5pt;z-index:251660800;visibility:visible;mso-wrap-distance-top:3.6pt;mso-wrap-distance-bottom:3.6pt;mso-width-relative:margin;mso-height-relative:margin" filled="f">
                   <v:textbox style="mso-next-textbox:#_x0000_s1063">
                     <w:txbxContent>
                       <w:p>
@@ -10972,7 +10996,16 @@
                             <w:bCs/>
                             <w:lang w:val="es-MX"/>
                           </w:rPr>
-                          <w:t>${tp1}</w:t>
+                          <w:t>${deuda_banco</w:t>
+                        </w:r>
+                        <w:r>
+                          <w:rPr>
+                            <w:rFonts w:ascii="Arial" w:hAnsi="Arial" w:cs="Arial"/>
+                            <w:b/>
+                            <w:bCs/>
+                            <w:lang w:val="es-MX"/>
+                          </w:rPr>
+                          <w:t>}</w:t>
                         </w:r>
                       </w:p>
                     </w:txbxContent>
@@ -11151,7 +11184,7 @@
                 <w:szCs w:val="20"/>
                 <w:u w:val="single"/>
               </w:rPr>
-              <w:t>Q ${monto_deuda}</w:t>
+              <w:t>${monto_deuda}</w:t>
             </w:r>
             <w:r>
               <w:rPr>
@@ -11773,42 +11806,6 @@
                 <w:szCs w:val="20"/>
               </w:rPr>
               <w:pict>
-                <v:shape id="_x0000_s1074" type="#_x0000_t202" style="position:absolute;margin-left:69pt;margin-top:11pt;width:23.2pt;height:22.5pt;z-index:251670016;visibility:visible;mso-wrap-distance-top:3.6pt;mso-wrap-distance-bottom:3.6pt;mso-width-relative:margin;mso-height-relative:margin" filled="f">
-                  <v:textbox style="mso-next-textbox:#_x0000_s1074">
-                    <w:txbxContent>
-                      <w:p>
-                        <w:pPr>
-                          <w:jc w:val="center"/>
-                          <w:rPr>
-                            <w:rFonts w:ascii="Arial" w:hAnsi="Arial" w:cs="Arial"/>
-                            <w:b/>
-                            <w:bCs/>
-                            <w:lang w:val="es-MX"/>
-                          </w:rPr>
-                        </w:pPr>
-                        <w:r>
-                          <w:rPr>
-                            <w:rFonts w:ascii="Arial" w:hAnsi="Arial" w:cs="Arial"/>
-                            <w:b/>
-                            <w:bCs/>
-                            <w:lang w:val="es-MX"/>
-                          </w:rPr>
-                          <w:t>${njubilado_estado</w:t>
-                        </w:r>
-                      </w:p>
-                    </w:txbxContent>
-                  </v:textbox>
-                </v:shape>
-              </w:pict>
-            </w:r>
-            <w:r>
-              <w:rPr>
-                <w:rFonts w:ascii="Arial" w:hAnsi="Arial" w:cs="Arial"/>
-                <w:noProof/>
-                <w:sz w:val="20"/>
-                <w:szCs w:val="20"/>
-              </w:rPr>
-              <w:pict>
                 <v:shape id="_x0000_s1073" type="#_x0000_t202" style="position:absolute;margin-left:14.25pt;margin-top:11pt;width:23.2pt;height:22.5pt;z-index:251668992;visibility:visible;mso-wrap-distance-top:3.6pt;mso-wrap-distance-bottom:3.6pt;mso-width-relative:margin;mso-height-relative:margin" filled="f">
                   <v:textbox style="mso-next-textbox:#_x0000_s1073">
                     <w:txbxContent>
@@ -11849,6 +11846,52 @@
             <w:r>
               <w:rPr>
                 <w:rFonts w:ascii="Arial" w:hAnsi="Arial" w:cs="Arial"/>
+                <w:noProof/>
+                <w:sz w:val="20"/>
+                <w:szCs w:val="20"/>
+              </w:rPr>
+              <w:pict>
+                <v:shape id="_x0000_s1074" type="#_x0000_t202" style="position:absolute;margin-left:69pt;margin-top:-.5pt;width:23.25pt;height:22.5pt;z-index:251670016;visibility:visible;mso-wrap-distance-top:3.6pt;mso-wrap-distance-bottom:3.6pt;mso-width-relative:margin;mso-height-relative:margin" filled="f">
+                  <v:textbox style="mso-next-textbox:#_x0000_s1074">
+                    <w:txbxContent>
+                      <w:p>
+                        <w:pPr>
+                          <w:jc w:val="center"/>
+                          <w:rPr>
+                            <w:rFonts w:ascii="Arial" w:hAnsi="Arial" w:cs="Arial"/>
+                            <w:b/>
+                            <w:bCs/>
+                            <w:u w:val="single"/>
+                            <w:lang w:val="es-MX"/>
+                          </w:rPr>
+                        </w:pPr>
+                        <w:r>
+                          <w:rPr>
+                            <w:rFonts w:ascii="Arial" w:hAnsi="Arial" w:cs="Arial"/>
+                            <w:b/>
+                            <w:bCs/>
+                            <w:lang w:val="es-MX"/>
+                          </w:rPr>
+                          <w:t>${njubilado_estado</w:t>
+                        </w:r>
+                        <w:r>
+                          <w:rPr>
+                            <w:rFonts w:ascii="Arial" w:hAnsi="Arial" w:cs="Arial"/>
+                            <w:b/>
+                            <w:bCs/>
+                            <w:lang w:val="es-MX"/>
+                          </w:rPr>
+                          <w:t>}</w:t>
+                        </w:r>
+                      </w:p>
+                    </w:txbxContent>
+                  </v:textbox>
+                </v:shape>
+              </w:pict>
+            </w:r>
+            <w:r>
+              <w:rPr>
+                <w:rFonts w:ascii="Arial" w:hAnsi="Arial" w:cs="Arial"/>
                 <w:sz w:val="20"/>
                 <w:szCs w:val="20"/>
               </w:rPr>
@@ -11975,22 +12018,13 @@
           <w:bCs/>
         </w:rPr>
       </w:pPr>
-    </w:p>
-    <w:p>
-      <w:pPr>
+      <w:r>
         <w:rPr>
           <w:b/>
           <w:bCs/>
         </w:rPr>
-      </w:pPr>
-    </w:p>
-    <w:p>
-      <w:pPr>
-        <w:rPr>
-          <w:b/>
-          <w:bCs/>
-        </w:rPr>
-      </w:pPr>
+        <w:br w:type="page"/>
+      </w:r>
     </w:p>
     <w:p>
       <w:pPr>
@@ -12423,6 +12457,23 @@
                 <w:rFonts w:ascii="Arial" w:hAnsi="Arial" w:cs="Arial"/>
                 <w:sz w:val="20"/>
                 <w:szCs w:val="20"/>
+              </w:rPr>
+              <w:t xml:space="preserve"> </w:t>
+            </w:r>
+            <w:r>
+              <w:rPr>
+                <w:rFonts w:ascii="Arial" w:hAnsi="Arial" w:cs="Arial"/>
+                <w:sz w:val="20"/>
+                <w:szCs w:val="20"/>
+                <w:u w:val="single"/>
+              </w:rPr>
+              <w:t>$</w:t>
+            </w:r>
+            <w:r>
+              <w:rPr>
+                <w:rFonts w:ascii="Arial" w:hAnsi="Arial" w:cs="Arial"/>
+                <w:sz w:val="20"/>
+                <w:szCs w:val="20"/>
                 <w:u w:val="single"/>
               </w:rPr>
               <w:t>{tipo_intervencion}</w:t>
@@ -13588,12 +13639,8 @@
       </w:pPr>
     </w:p>
     <w:sectPr>
-      <w:headerReference w:type="even" r:id="rId8"/>
-      <w:headerReference w:type="default" r:id="rId9"/>
-      <w:footerReference w:type="even" r:id="rId10"/>
-      <w:footerReference w:type="default" r:id="rId11"/>
-      <w:headerReference w:type="first" r:id="rId12"/>
-      <w:footerReference w:type="first" r:id="rId13"/>
+      <w:headerReference w:type="default" r:id="rId8"/>
+      <w:footerReference w:type="default" r:id="rId9"/>
       <w:pgSz w:w="11907" w:h="18711" w:code="14"/>
       <w:pgMar w:top="1702" w:right="1701" w:bottom="902" w:left="1701" w:header="709" w:footer="709" w:gutter="0"/>
       <w:cols w:space="708"/>
@@ -13627,18 +13674,81 @@
   <w:p>
     <w:pPr>
       <w:pStyle w:val="Piedepgina"/>
-    </w:pPr>
-  </w:p>
-</w:ftr>
-</file>
-
-<file path=word/footer2.xml><?xml version="1.0" encoding="utf-8"?>
-<w:ftr xmlns:ve="http://schemas.openxmlformats.org/markup-compatibility/2006" xmlns:o="urn:schemas-microsoft-com:office:office" xmlns:r="http://schemas.openxmlformats.org/officeDocument/2006/relationships" xmlns:m="http://schemas.openxmlformats.org/officeDocument/2006/math" xmlns:v="urn:schemas-microsoft-com:vml" xmlns:wp="http://schemas.openxmlformats.org/drawingml/2006/wordprocessingDrawing" xmlns:w10="urn:schemas-microsoft-com:office:word" xmlns:w="http://schemas.openxmlformats.org/wordprocessingml/2006/main" xmlns:wne="http://schemas.microsoft.com/office/word/2006/wordml">
-  <w:p>
-    <w:pPr>
-      <w:pStyle w:val="Piedepgina"/>
       <w:jc w:val="right"/>
     </w:pPr>
+    <w:r>
+      <w:rPr>
+        <w:noProof/>
+      </w:rPr>
+      <w:pict>
+        <v:shapetype id="_x0000_t202" coordsize="21600,21600" o:spt="202" path="m,l,21600r21600,l21600,xe">
+          <v:stroke joinstyle="miter"/>
+          <v:path gradientshapeok="t" o:connecttype="rect"/>
+        </v:shapetype>
+        <v:shape id="_x0000_s35841" type="#_x0000_t202" style="position:absolute;left:0;text-align:left;margin-left:-84.3pt;margin-top:-5.6pt;width:284.25pt;height:25.5pt;z-index:251656703" filled="f" stroked="f">
+          <v:textbox>
+            <w:txbxContent>
+              <w:p>
+                <w:pPr>
+                  <w:rPr>
+                    <w:rFonts w:ascii="Arial" w:hAnsi="Arial" w:cs="Arial"/>
+                    <w:sz w:val="14"/>
+                    <w:szCs w:val="16"/>
+                    <w:lang w:val="es-GT"/>
+                  </w:rPr>
+                </w:pPr>
+                <w:r>
+                  <w:rPr>
+                    <w:rFonts w:ascii="Arial" w:hAnsi="Arial" w:cs="Arial"/>
+                    <w:sz w:val="14"/>
+                    <w:szCs w:val="16"/>
+                    <w:lang w:val="es-GT"/>
+                  </w:rPr>
+                  <w:t>Aprobado: ${user}</w:t>
+                </w:r>
+              </w:p>
+              <w:p>
+                <w:pPr>
+                  <w:rPr>
+                    <w:rFonts w:ascii="Arial" w:hAnsi="Arial" w:cs="Arial"/>
+                    <w:sz w:val="14"/>
+                    <w:szCs w:val="16"/>
+                    <w:lang w:val="es-GT"/>
+                  </w:rPr>
+                </w:pPr>
+                <w:r>
+                  <w:rPr>
+                    <w:rFonts w:ascii="Arial" w:hAnsi="Arial" w:cs="Arial"/>
+                    <w:sz w:val="14"/>
+                    <w:szCs w:val="16"/>
+                    <w:lang w:val="es-GT"/>
+                  </w:rPr>
+                  <w:t>$</w:t>
+                </w:r>
+                <w:r>
+                  <w:rPr>
+                    <w:rFonts w:ascii="Arial" w:hAnsi="Arial" w:cs="Arial"/>
+                    <w:sz w:val="14"/>
+                    <w:szCs w:val="16"/>
+                    <w:lang w:val="es-GT"/>
+                  </w:rPr>
+                  <w:t>{fecha_revision</w:t>
+                </w:r>
+                <w:r>
+                  <w:rPr>
+                    <w:rFonts w:ascii="Arial" w:hAnsi="Arial" w:cs="Arial"/>
+                    <w:sz w:val="14"/>
+                    <w:szCs w:val="16"/>
+                    <w:lang w:val="es-GT"/>
+                  </w:rPr>
+                  <w:t>}</w:t>
+                </w:r>
+              </w:p>
+            </w:txbxContent>
+          </v:textbox>
+        </v:shape>
+      </w:pict>
+    </w:r>
     <w:r>
       <w:t xml:space="preserve">Página </w:t>
     </w:r>
@@ -13665,7 +13775,7 @@
         <w:b/>
         <w:noProof/>
       </w:rPr>
-      <w:t>2</w:t>
+      <w:t>3</w:t>
     </w:r>
     <w:r>
       <w:rPr>
@@ -13722,16 +13832,6 @@
 </w:ftr>
 </file>
 
-<file path=word/footer3.xml><?xml version="1.0" encoding="utf-8"?>
-<w:ftr xmlns:ve="http://schemas.openxmlformats.org/markup-compatibility/2006" xmlns:o="urn:schemas-microsoft-com:office:office" xmlns:r="http://schemas.openxmlformats.org/officeDocument/2006/relationships" xmlns:m="http://schemas.openxmlformats.org/officeDocument/2006/math" xmlns:v="urn:schemas-microsoft-com:vml" xmlns:wp="http://schemas.openxmlformats.org/drawingml/2006/wordprocessingDrawing" xmlns:w10="urn:schemas-microsoft-com:office:word" xmlns:w="http://schemas.openxmlformats.org/wordprocessingml/2006/main" xmlns:wne="http://schemas.microsoft.com/office/word/2006/wordml">
-  <w:p>
-    <w:pPr>
-      <w:pStyle w:val="Piedepgina"/>
-    </w:pPr>
-  </w:p>
-</w:ftr>
-</file>
-
 <file path=word/footnotes.xml><?xml version="1.0" encoding="utf-8"?>
 <w:footnotes xmlns:ve="http://schemas.openxmlformats.org/markup-compatibility/2006" xmlns:o="urn:schemas-microsoft-com:office:office" xmlns:r="http://schemas.openxmlformats.org/officeDocument/2006/relationships" xmlns:m="http://schemas.openxmlformats.org/officeDocument/2006/math" xmlns:v="urn:schemas-microsoft-com:vml" xmlns:wp="http://schemas.openxmlformats.org/drawingml/2006/wordprocessingDrawing" xmlns:w10="urn:schemas-microsoft-com:office:word" xmlns:w="http://schemas.openxmlformats.org/wordprocessingml/2006/main" xmlns:wne="http://schemas.microsoft.com/office/word/2006/wordml">
   <w:footnote w:type="separator" w:id="0">
@@ -13752,16 +13852,6 @@
 </file>
 
 <file path=word/header1.xml><?xml version="1.0" encoding="utf-8"?>
-<w:hdr xmlns:ve="http://schemas.openxmlformats.org/markup-compatibility/2006" xmlns:o="urn:schemas-microsoft-com:office:office" xmlns:r="http://schemas.openxmlformats.org/officeDocument/2006/relationships" xmlns:m="http://schemas.openxmlformats.org/officeDocument/2006/math" xmlns:v="urn:schemas-microsoft-com:vml" xmlns:wp="http://schemas.openxmlformats.org/drawingml/2006/wordprocessingDrawing" xmlns:w10="urn:schemas-microsoft-com:office:word" xmlns:w="http://schemas.openxmlformats.org/wordprocessingml/2006/main" xmlns:wne="http://schemas.microsoft.com/office/word/2006/wordml">
-  <w:p>
-    <w:pPr>
-      <w:pStyle w:val="Encabezado"/>
-    </w:pPr>
-  </w:p>
-</w:hdr>
-</file>
-
-<file path=word/header2.xml><?xml version="1.0" encoding="utf-8"?>
 <w:hdr xmlns:ve="http://schemas.openxmlformats.org/markup-compatibility/2006" xmlns:o="urn:schemas-microsoft-com:office:office" xmlns:r="http://schemas.openxmlformats.org/officeDocument/2006/relationships" xmlns:m="http://schemas.openxmlformats.org/officeDocument/2006/math" xmlns:v="urn:schemas-microsoft-com:vml" xmlns:wp="http://schemas.openxmlformats.org/drawingml/2006/wordprocessingDrawing" xmlns:w10="urn:schemas-microsoft-com:office:word" xmlns:w="http://schemas.openxmlformats.org/wordprocessingml/2006/main" xmlns:wne="http://schemas.microsoft.com/office/word/2006/wordml">
   <w:p>
     <w:pPr>
@@ -13825,16 +13915,6 @@
         </wp:anchor>
       </w:drawing>
     </w:r>
-  </w:p>
-</w:hdr>
-</file>
-
-<file path=word/header3.xml><?xml version="1.0" encoding="utf-8"?>
-<w:hdr xmlns:ve="http://schemas.openxmlformats.org/markup-compatibility/2006" xmlns:o="urn:schemas-microsoft-com:office:office" xmlns:r="http://schemas.openxmlformats.org/officeDocument/2006/relationships" xmlns:m="http://schemas.openxmlformats.org/officeDocument/2006/math" xmlns:v="urn:schemas-microsoft-com:vml" xmlns:wp="http://schemas.openxmlformats.org/drawingml/2006/wordprocessingDrawing" xmlns:w10="urn:schemas-microsoft-com:office:word" xmlns:w="http://schemas.openxmlformats.org/wordprocessingml/2006/main" xmlns:wne="http://schemas.microsoft.com/office/word/2006/wordml">
-  <w:p>
-    <w:pPr>
-      <w:pStyle w:val="Encabezado"/>
-    </w:pPr>
   </w:p>
 </w:hdr>
 </file>

</xml_diff>

<commit_message>
Asignación y creación de permisos. Implementacion
</commit_message>
<xml_diff>
--- a/public/templates/formulario.docx
+++ b/public/templates/formulario.docx
@@ -699,14 +699,6 @@
                 <w:szCs w:val="20"/>
               </w:rPr>
             </w:pPr>
-            <w:r>
-              <w:rPr>
-                <w:rFonts w:ascii="Arial" w:hAnsi="Arial" w:cs="Arial"/>
-                <w:sz w:val="20"/>
-                <w:szCs w:val="20"/>
-              </w:rPr>
-              <w:t xml:space="preserve">Q </w:t>
-            </w:r>
             <w:r>
               <w:rPr>
                 <w:rFonts w:ascii="Arial" w:hAnsi="Arial" w:cs="Arial"/>
@@ -13775,7 +13767,7 @@
         <w:b/>
         <w:noProof/>
       </w:rPr>
-      <w:t>3</w:t>
+      <w:t>1</w:t>
     </w:r>
     <w:r>
       <w:rPr>

</xml_diff>